<commit_message>
jupyter must be ok
</commit_message>
<xml_diff>
--- a/08_berney_ferrari.docx
+++ b/08_berney_ferrari.docx
@@ -444,13 +444,60 @@
       </w:r>
     </w:p>
     <w:p>
-      <w:r>
-        <w:t>Tenir compte de la courbure de la terre</w:t>
-      </w:r>
-    </w:p>
-    <w:p>
-      <w:r>
-        <w:t>Punir les creatures qui ont des doublons via fitness</w:t>
+      <w:proofErr w:type="spellStart"/>
+      <w:r>
+        <w:t>Tenir</w:t>
+      </w:r>
+      <w:proofErr w:type="spellEnd"/>
+      <w:r>
+        <w:t xml:space="preserve"> </w:t>
+      </w:r>
+      <w:proofErr w:type="spellStart"/>
+      <w:r>
+        <w:t>compte</w:t>
+      </w:r>
+      <w:proofErr w:type="spellEnd"/>
+      <w:r>
+        <w:t xml:space="preserve"> de la </w:t>
+      </w:r>
+      <w:proofErr w:type="spellStart"/>
+      <w:r>
+        <w:t>courbure</w:t>
+      </w:r>
+      <w:proofErr w:type="spellEnd"/>
+      <w:r>
+        <w:t xml:space="preserve"> de la </w:t>
+      </w:r>
+      <w:proofErr w:type="spellStart"/>
+      <w:r>
+        <w:t>terre</w:t>
+      </w:r>
+      <w:proofErr w:type="spellEnd"/>
+    </w:p>
+    <w:p>
+      <w:proofErr w:type="spellStart"/>
+      <w:r>
+        <w:t>Punir</w:t>
+      </w:r>
+      <w:proofErr w:type="spellEnd"/>
+      <w:r>
+        <w:t xml:space="preserve"> les creatures qui </w:t>
+      </w:r>
+      <w:proofErr w:type="spellStart"/>
+      <w:r>
+        <w:t>ont</w:t>
+      </w:r>
+      <w:proofErr w:type="spellEnd"/>
+      <w:r>
+        <w:t xml:space="preserve"> des </w:t>
+      </w:r>
+      <w:proofErr w:type="spellStart"/>
+      <w:r>
+        <w:t>doublons</w:t>
+      </w:r>
+      <w:proofErr w:type="spellEnd"/>
+      <w:r>
+        <w:t xml:space="preserve"> via fitness</w:t>
       </w:r>
     </w:p>
     <w:p/>
@@ -461,81 +508,343 @@
     </w:p>
     <w:p/>
     <w:p>
-      <w:r>
+      <w:pPr>
+        <w:rPr>
+          <w:b/>
+          <w:bCs/>
+        </w:rPr>
+      </w:pPr>
+      <w:r>
+        <w:rPr>
+          <w:b/>
+          <w:bCs/>
+        </w:rPr>
         <w:t>6.1. Briefly explain the problem and your solution (1/2 page).</w:t>
       </w:r>
     </w:p>
     <w:p/>
-    <w:p>
-      <w:r>
-        <w:t>Page 2:</w:t>
-      </w:r>
-    </w:p>
     <w:p/>
     <w:p>
       <w:r>
-        <w:t>6.2 Provide the better route you found and the shortest path in kilometers. Is it the optimal shortest path ? explain.</w:t>
+        <w:br w:type="page"/>
+      </w:r>
+    </w:p>
+    <w:p>
+      <w:pPr>
+        <w:rPr>
+          <w:b/>
+          <w:bCs/>
+        </w:rPr>
+      </w:pPr>
+      <w:r>
+        <w:rPr>
+          <w:b/>
+          <w:bCs/>
+        </w:rPr>
+        <w:lastRenderedPageBreak/>
+        <w:t xml:space="preserve">6.2 Provide the better route you found and the shortest path in </w:t>
+      </w:r>
+      <w:r>
+        <w:rPr>
+          <w:b/>
+          <w:bCs/>
+        </w:rPr>
+        <w:t>kilometres</w:t>
+      </w:r>
+      <w:r>
+        <w:rPr>
+          <w:b/>
+          <w:bCs/>
+        </w:rPr>
+        <w:t xml:space="preserve">. Is it the optimal shortest </w:t>
+      </w:r>
+      <w:r>
+        <w:rPr>
+          <w:b/>
+          <w:bCs/>
+        </w:rPr>
+        <w:t>path?</w:t>
+      </w:r>
+      <w:r>
+        <w:rPr>
+          <w:b/>
+          <w:bCs/>
+        </w:rPr>
+        <w:t xml:space="preserve"> explain.</w:t>
+      </w:r>
+    </w:p>
+    <w:p>
+      <w:r>
+        <w:t xml:space="preserve">We found a lot of different paths, but they all have the same shortest path that is </w:t>
+      </w:r>
+      <w:r>
+        <w:rPr>
+          <w:color w:val="FF0000"/>
+        </w:rPr>
+        <w:t>3346.761973</w:t>
+      </w:r>
+      <w:r>
+        <w:rPr>
+          <w:color w:val="FF0000"/>
+        </w:rPr>
+        <w:t xml:space="preserve"> </w:t>
+      </w:r>
+      <w:r>
+        <w:t>km.</w:t>
+      </w:r>
+    </w:p>
+    <w:p>
+      <w:r>
+        <w:t>Here is a list of different paths found:</w:t>
+      </w:r>
+    </w:p>
+    <w:p>
+      <w:r>
+        <w:t>[7, 12, 6, 11, 5, 4, 3, 2, 13, 1, 0, 9, 8, 10]</w:t>
+      </w:r>
+    </w:p>
+    <w:p>
+      <w:r>
+        <w:t>[3, 2, 13, 1, 0, 9, 8, 10, 7, 12, 6, 11, 5, 4]</w:t>
+      </w:r>
+    </w:p>
+    <w:p>
+      <w:r>
+        <w:t>[8, 9, 0, 1, 13, 2, 3, 4, 5, 11, 6, 12, 7, 10]</w:t>
+      </w:r>
+    </w:p>
+    <w:p>
+      <w:r>
+        <w:t>[1, 0, 9, 8, 10, 7, 12, 6, 11, 5, 4, 3, 2, 13]</w:t>
+      </w:r>
+    </w:p>
+    <w:p>
+      <w:r>
+        <w:t>[11, 6, 12, 7, 10, 8, 9, 0, 1, 13, 2, 3, 4, 5]</w:t>
+      </w:r>
+    </w:p>
+    <w:p>
+      <w:r>
+        <w:t>[13, 2, 3, 4, 5, 11, 6, 12, 7, 10, 8, 9, 0, 1]</w:t>
+      </w:r>
+    </w:p>
+    <w:p>
+      <w:r>
+        <w:t>[12, 7, 10, 8, 9, 0, 1, 13, 2, 3, 4, 5, 11, 6]</w:t>
+      </w:r>
+    </w:p>
+    <w:p>
+      <w:r>
+        <w:t xml:space="preserve">We can’t know if it is the shortest path because we can’t explore every </w:t>
+      </w:r>
+      <w:r>
+        <w:t>road</w:t>
+      </w:r>
+      <w:r>
+        <w:t xml:space="preserve"> to check if they are the right ones.</w:t>
+      </w:r>
+      <w:r>
+        <w:t xml:space="preserve"> The only thing we can assume is that it is a good path result that minimize a lot the travel length.</w:t>
+      </w:r>
+    </w:p>
+    <w:p>
+      <w:pPr>
+        <w:rPr>
+          <w:b/>
+          <w:bCs/>
+        </w:rPr>
+      </w:pPr>
+      <w:r>
+        <w:rPr>
+          <w:b/>
+          <w:bCs/>
+        </w:rPr>
+        <w:t>6.3 Describe your fitness function</w:t>
+      </w:r>
+    </w:p>
+    <w:p>
+      <w:r>
+        <w:t xml:space="preserve">Firstly, we have a function that compute the distance with a library called </w:t>
+      </w:r>
+      <w:hyperlink r:id="rId9" w:history="1">
+        <w:proofErr w:type="spellStart"/>
+        <w:r>
+          <w:rPr>
+            <w:rStyle w:val="Lienhypertexte"/>
+          </w:rPr>
+          <w:t>vincenty</w:t>
+        </w:r>
+        <w:proofErr w:type="spellEnd"/>
+      </w:hyperlink>
+      <w:r>
+        <w:t xml:space="preserve"> using the </w:t>
+      </w:r>
+      <w:hyperlink r:id="rId10" w:anchor=":~:text=Les%20formules%20de%20Vincenty%20sont,Vincenty%20(en)%20en%201975." w:history="1">
+        <w:proofErr w:type="spellStart"/>
+        <w:r>
+          <w:rPr>
+            <w:rStyle w:val="Lienhypertexte"/>
+          </w:rPr>
+          <w:t>vincenty</w:t>
+        </w:r>
+        <w:proofErr w:type="spellEnd"/>
+        <w:r>
+          <w:rPr>
+            <w:rStyle w:val="Lienhypertexte"/>
+          </w:rPr>
+          <w:t xml:space="preserve"> f</w:t>
+        </w:r>
+        <w:r>
+          <w:rPr>
+            <w:rStyle w:val="Lienhypertexte"/>
+          </w:rPr>
+          <w:t>o</w:t>
+        </w:r>
+        <w:r>
+          <w:rPr>
+            <w:rStyle w:val="Lienhypertexte"/>
+          </w:rPr>
+          <w:t>rmula</w:t>
+        </w:r>
+      </w:hyperlink>
+      <w:r>
+        <w:t>.</w:t>
+      </w:r>
+    </w:p>
+    <w:p>
+      <w:r>
+        <w:t>After that, also created a function creating a matrix with all distances between cities.</w:t>
+      </w:r>
+    </w:p>
+    <w:p>
+      <w:r>
+        <w:t>In the final fitness function, for the path given, we sum all the distances between each city of the path. The score is equal to the total distance.</w:t>
+      </w:r>
+      <w:r>
+        <w:t xml:space="preserve"> The distances are obtained with the matrix of distances created earlier.</w:t>
+      </w:r>
+    </w:p>
+    <w:p>
+      <w:r>
+        <w:t>As it is a circular path, the last city is also the first one, when we compute the last distance between two cities, we use a modulo operation to get the first one again.</w:t>
+      </w:r>
+    </w:p>
+    <w:p>
+      <w:r>
+        <w:br w:type="page"/>
+      </w:r>
+    </w:p>
+    <w:p>
+      <w:pPr>
+        <w:rPr>
+          <w:b/>
+          <w:bCs/>
+        </w:rPr>
+      </w:pPr>
+      <w:r>
+        <w:rPr>
+          <w:b/>
+          <w:bCs/>
+        </w:rPr>
+        <w:lastRenderedPageBreak/>
+        <w:t>6.4 Explain the way you encoded the solution, give a chromosome example.</w:t>
       </w:r>
     </w:p>
     <w:p/>
     <w:p>
-      <w:r>
-        <w:t>6.3 Describe your fitness function</w:t>
+      <w:pPr>
+        <w:rPr>
+          <w:b/>
+          <w:bCs/>
+        </w:rPr>
+      </w:pPr>
+      <w:r>
+        <w:rPr>
+          <w:b/>
+          <w:bCs/>
+        </w:rPr>
+        <w:t xml:space="preserve">6.5 Provide the configuration of the GA you finally used to find your better results: mutation, crossover, population size, type of selection, mutation, crossover used, number of generations. Describe the methodology or experiments performed </w:t>
+      </w:r>
+      <w:proofErr w:type="gramStart"/>
+      <w:r>
+        <w:rPr>
+          <w:b/>
+          <w:bCs/>
+        </w:rPr>
+        <w:t>in order to</w:t>
+      </w:r>
+      <w:proofErr w:type="gramEnd"/>
+      <w:r>
+        <w:rPr>
+          <w:b/>
+          <w:bCs/>
+        </w:rPr>
+        <w:t xml:space="preserve"> get your better results.</w:t>
       </w:r>
     </w:p>
     <w:p/>
     <w:p>
       <w:r>
-        <w:t>Page 3:</w:t>
+        <w:br w:type="page"/>
+      </w:r>
+    </w:p>
+    <w:p>
+      <w:pPr>
+        <w:rPr>
+          <w:b/>
+          <w:bCs/>
+        </w:rPr>
+      </w:pPr>
+      <w:r>
+        <w:rPr>
+          <w:b/>
+          <w:bCs/>
+        </w:rPr>
+        <w:lastRenderedPageBreak/>
+        <w:t>6.6 Provide relevant plots of your experiments and explanations.</w:t>
       </w:r>
     </w:p>
     <w:p/>
     <w:p>
       <w:r>
-        <w:t>6.4 Explain the way you encoded the solution, give a chromosome example.</w:t>
+        <w:br w:type="page"/>
+      </w:r>
+    </w:p>
+    <w:p>
+      <w:pPr>
+        <w:rPr>
+          <w:b/>
+          <w:bCs/>
+        </w:rPr>
+      </w:pPr>
+      <w:r>
+        <w:rPr>
+          <w:b/>
+          <w:bCs/>
+        </w:rPr>
+        <w:lastRenderedPageBreak/>
+        <w:t>6.7 Conclusions (1/2 page) + [optional] eventual supplementary comments (1/2 page)</w:t>
       </w:r>
     </w:p>
     <w:p/>
-    <w:p>
-      <w:r>
-        <w:t>6.5 Provide the configuration of the GA you finally used to find your better results: mutation, crossover, population size, type of selection, mutation, crossover used, number of generations. Describe the methodology or experiments performed in order to get your better results.</w:t>
-      </w:r>
-    </w:p>
     <w:p/>
     <w:p>
       <w:r>
-        <w:t>Page 4:</w:t>
-      </w:r>
-    </w:p>
-    <w:p/>
-    <w:p>
-      <w:r>
-        <w:t>6.6 Provide relevant plots of your experiments and explanations.</w:t>
-      </w:r>
-    </w:p>
-    <w:p/>
-    <w:p>
-      <w:r>
-        <w:t>Page 5:</w:t>
-      </w:r>
-    </w:p>
-    <w:p/>
-    <w:p>
-      <w:r>
-        <w:t xml:space="preserve">6.7 Conclusions (1/2 page) + [optional] eventual supplementary comments (1/2 page) </w:t>
-      </w:r>
-    </w:p>
-    <w:p/>
-    <w:p>
-      <w:r>
-        <w:lastRenderedPageBreak/>
-        <w:t>Upload to cyberlearn your zip file named name.zip including your notebook and the report in PDF.</w:t>
+        <w:t xml:space="preserve">Upload to </w:t>
+      </w:r>
+      <w:proofErr w:type="spellStart"/>
+      <w:r>
+        <w:t>cyberlearn</w:t>
+      </w:r>
+      <w:proofErr w:type="spellEnd"/>
+      <w:r>
+        <w:t xml:space="preserve"> your zip file named name.zip including your notebook and the report in PDF.</w:t>
       </w:r>
     </w:p>
     <w:sectPr>
-      <w:headerReference w:type="default" r:id="rId9"/>
-      <w:footerReference w:type="default" r:id="rId10"/>
-      <w:headerReference w:type="first" r:id="rId11"/>
+      <w:headerReference w:type="default" r:id="rId11"/>
+      <w:footerReference w:type="default" r:id="rId12"/>
+      <w:headerReference w:type="first" r:id="rId13"/>
       <w:pgSz w:w="11906" w:h="16838"/>
       <w:pgMar w:top="1417" w:right="1417" w:bottom="1417" w:left="1417" w:header="708" w:footer="708" w:gutter="0"/>
       <w:pgNumType w:start="0"/>
@@ -2536,6 +2845,41 @@
       <w:szCs w:val="48"/>
     </w:rPr>
   </w:style>
+  <w:style w:type="character" w:styleId="Lienhypertexte">
+    <w:name w:val="Hyperlink"/>
+    <w:basedOn w:val="Policepardfaut"/>
+    <w:uiPriority w:val="99"/>
+    <w:unhideWhenUsed/>
+    <w:rsid w:val="006C22D9"/>
+    <w:rPr>
+      <w:color w:val="CC9900" w:themeColor="hyperlink"/>
+      <w:u w:val="single"/>
+    </w:rPr>
+  </w:style>
+  <w:style w:type="character" w:styleId="Mentionnonrsolue">
+    <w:name w:val="Unresolved Mention"/>
+    <w:basedOn w:val="Policepardfaut"/>
+    <w:uiPriority w:val="99"/>
+    <w:semiHidden/>
+    <w:unhideWhenUsed/>
+    <w:rsid w:val="006C22D9"/>
+    <w:rPr>
+      <w:color w:val="605E5C"/>
+      <w:shd w:val="clear" w:color="auto" w:fill="E1DFDD"/>
+    </w:rPr>
+  </w:style>
+  <w:style w:type="character" w:styleId="Lienhypertextesuivivisit">
+    <w:name w:val="FollowedHyperlink"/>
+    <w:basedOn w:val="Policepardfaut"/>
+    <w:uiPriority w:val="99"/>
+    <w:semiHidden/>
+    <w:unhideWhenUsed/>
+    <w:rsid w:val="006C22D9"/>
+    <w:rPr>
+      <w:color w:val="666699" w:themeColor="followedHyperlink"/>
+      <w:u w:val="single"/>
+    </w:rPr>
+  </w:style>
 </w:styles>
 </file>
 
@@ -2835,28 +3179,28 @@
 </file>
 
 <file path=customXml/item1.xml><?xml version="1.0" encoding="utf-8"?>
-<b:Sources xmlns:b="http://schemas.openxmlformats.org/officeDocument/2006/bibliography" xmlns="http://schemas.openxmlformats.org/officeDocument/2006/bibliography" SelectedStyle="\APASixthEditionOfficeOnline.xsl" StyleName="APA" Version="6"/>
-</file>
-
-<file path=customXml/item2.xml><?xml version="1.0" encoding="utf-8"?>
 <go:gDocsCustomXmlDataStorage xmlns:go="http://customooxmlschemas.google.com/" xmlns:r="http://schemas.openxmlformats.org/officeDocument/2006/relationships">
   <go:docsCustomData xmlns:go="http://customooxmlschemas.google.com/" roundtripDataSignature="AMtx7mjGLJ3cU+WxhxNS/6TXMSrW++lZ+w==">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</go:docsCustomData>
 </go:gDocsCustomXmlDataStorage>
 </file>
 
-<file path=customXml/itemProps1.xml><?xml version="1.0" encoding="utf-8"?>
-<ds:datastoreItem xmlns:ds="http://schemas.openxmlformats.org/officeDocument/2006/customXml" ds:itemID="{2639ABD7-217B-4C7A-9C06-16B70CE8DE80}">
-  <ds:schemaRefs>
-    <ds:schemaRef ds:uri="http://schemas.openxmlformats.org/officeDocument/2006/bibliography"/>
-  </ds:schemaRefs>
-</ds:datastoreItem>
+<file path=customXml/item2.xml><?xml version="1.0" encoding="utf-8"?>
+<b:Sources xmlns:b="http://schemas.openxmlformats.org/officeDocument/2006/bibliography" xmlns="http://schemas.openxmlformats.org/officeDocument/2006/bibliography" SelectedStyle="\APASixthEditionOfficeOnline.xsl" StyleName="APA" Version="6"/>
 </file>
 
-<file path=customXml/itemProps2.xml><?xml version="1.0" encoding="utf-8"?>
+<file path=customXml/itemProps1.xml><?xml version="1.0" encoding="utf-8"?>
 <ds:datastoreItem xmlns:ds="http://schemas.openxmlformats.org/officeDocument/2006/customXml" ds:itemID="{11111111-1234-1234-1234-123412341234}">
   <ds:schemaRefs>
     <ds:schemaRef ds:uri="http://customooxmlschemas.google.com/"/>
     <ds:schemaRef ds:uri="http://schemas.openxmlformats.org/officeDocument/2006/relationships"/>
   </ds:schemaRefs>
 </ds:datastoreItem>
+</file>
+
+<file path=customXml/itemProps2.xml><?xml version="1.0" encoding="utf-8"?>
+<ds:datastoreItem xmlns:ds="http://schemas.openxmlformats.org/officeDocument/2006/customXml" ds:itemID="{2639ABD7-217B-4C7A-9C06-16B70CE8DE80}">
+  <ds:schemaRefs>
+    <ds:schemaRef ds:uri="http://schemas.openxmlformats.org/officeDocument/2006/bibliography"/>
+  </ds:schemaRefs>
+</ds:datastoreItem>
 </file>
</xml_diff>

<commit_message>
final code and report almost done
</commit_message>
<xml_diff>
--- a/08_berney_ferrari.docx
+++ b/08_berney_ferrari.docx
@@ -3,507 +3,143 @@
 <w:document xmlns:wpc="http://schemas.microsoft.com/office/word/2010/wordprocessingCanvas" xmlns:cx="http://schemas.microsoft.com/office/drawing/2014/chartex" xmlns:cx1="http://schemas.microsoft.com/office/drawing/2015/9/8/chartex" xmlns:cx2="http://schemas.microsoft.com/office/drawing/2015/10/21/chartex" xmlns:cx3="http://schemas.microsoft.com/office/drawing/2016/5/9/chartex" xmlns:cx4="http://schemas.microsoft.com/office/drawing/2016/5/10/chartex" xmlns:cx5="http://schemas.microsoft.com/office/drawing/2016/5/11/chartex" xmlns:cx6="http://schemas.microsoft.com/office/drawing/2016/5/12/chartex" xmlns:cx7="http://schemas.microsoft.com/office/drawing/2016/5/13/chartex" xmlns:cx8="http://schemas.microsoft.com/office/drawing/2016/5/14/chartex" xmlns:mc="http://schemas.openxmlformats.org/markup-compatibility/2006" xmlns:aink="http://schemas.microsoft.com/office/drawing/2016/ink" xmlns:am3d="http://schemas.microsoft.com/office/drawing/2017/model3d" xmlns:o="urn:schemas-microsoft-com:office:office" xmlns:oel="http://schemas.microsoft.com/office/2019/extlst" xmlns:r="http://schemas.openxmlformats.org/officeDocument/2006/relationships" xmlns:m="http://schemas.openxmlformats.org/officeDocument/2006/math" xmlns:v="urn:schemas-microsoft-com:vml" xmlns:wp14="http://schemas.microsoft.com/office/word/2010/wordprocessingDrawing" xmlns:wp="http://schemas.openxmlformats.org/drawingml/2006/wordprocessingDrawing" xmlns:w10="urn:schemas-microsoft-com:office:word" xmlns:w="http://schemas.openxmlformats.org/wordprocessingml/2006/main" xmlns:w14="http://schemas.microsoft.com/office/word/2010/wordml" xmlns:w15="http://schemas.microsoft.com/office/word/2012/wordml" xmlns:w16cex="http://schemas.microsoft.com/office/word/2018/wordml/cex" xmlns:w16cid="http://schemas.microsoft.com/office/word/2016/wordml/cid" xmlns:w16="http://schemas.microsoft.com/office/word/2018/wordml" xmlns:w16sdtdh="http://schemas.microsoft.com/office/word/2020/wordml/sdtdatahash" xmlns:w16se="http://schemas.microsoft.com/office/word/2015/wordml/symex" xmlns:wpg="http://schemas.microsoft.com/office/word/2010/wordprocessingGroup" xmlns:wpi="http://schemas.microsoft.com/office/word/2010/wordprocessingInk" xmlns:wne="http://schemas.microsoft.com/office/word/2006/wordml" xmlns:wps="http://schemas.microsoft.com/office/word/2010/wordprocessingShape" mc:Ignorable="w14 w15 w16se w16cid w16 w16cex w16sdtdh wp14">
   <w:body>
     <w:p>
-      <w:r>
+      <w:pPr>
+        <w:pStyle w:val="Titre"/>
+      </w:pPr>
+      <w:r>
+        <w:t>The Burman Traveling Salesman problem</w:t>
+      </w:r>
+    </w:p>
+    <w:p>
+      <w:pPr>
+        <w:jc w:val="center"/>
         <w:rPr>
-          <w:noProof/>
+          <w:b/>
+          <w:bCs/>
         </w:rPr>
-        <mc:AlternateContent>
-          <mc:Choice Requires="wpg">
-            <w:drawing>
-              <wp:anchor distT="0" distB="0" distL="0" distR="0" simplePos="0" relativeHeight="251658240" behindDoc="1" locked="0" layoutInCell="1" hidden="0" allowOverlap="1" wp14:anchorId="47567D48" wp14:editId="5C111935">
-                <wp:simplePos x="0" y="0"/>
-                <wp:positionH relativeFrom="margin">
-                  <wp:posOffset>-547369</wp:posOffset>
-                </wp:positionH>
-                <wp:positionV relativeFrom="margin">
-                  <wp:posOffset>-194944</wp:posOffset>
-                </wp:positionV>
-                <wp:extent cx="6858000" cy="9280217"/>
-                <wp:effectExtent l="0" t="0" r="0" b="0"/>
-                <wp:wrapNone/>
-                <wp:docPr id="120" name="Groupe 120"/>
-                <wp:cNvGraphicFramePr/>
-                <a:graphic xmlns:a="http://schemas.openxmlformats.org/drawingml/2006/main">
-                  <a:graphicData uri="http://schemas.microsoft.com/office/word/2010/wordprocessingGroup">
-                    <wpg:wgp>
-                      <wpg:cNvGrpSpPr/>
-                      <wpg:grpSpPr>
-                        <a:xfrm>
-                          <a:off x="0" y="0"/>
-                          <a:ext cx="6858000" cy="9280217"/>
-                          <a:chOff x="1917000" y="0"/>
-                          <a:chExt cx="6858000" cy="7560000"/>
-                        </a:xfrm>
-                      </wpg:grpSpPr>
-                      <wpg:grpSp>
-                        <wpg:cNvPr id="1" name="Groupe 1"/>
-                        <wpg:cNvGrpSpPr/>
-                        <wpg:grpSpPr>
-                          <a:xfrm>
-                            <a:off x="1917000" y="0"/>
-                            <a:ext cx="6858000" cy="7560000"/>
-                            <a:chOff x="0" y="0"/>
-                            <a:chExt cx="6858000" cy="9280217"/>
-                          </a:xfrm>
-                        </wpg:grpSpPr>
-                        <wps:wsp>
-                          <wps:cNvPr id="2" name="Rectangle 2"/>
-                          <wps:cNvSpPr/>
-                          <wps:spPr>
-                            <a:xfrm>
-                              <a:off x="0" y="0"/>
-                              <a:ext cx="6858000" cy="9280200"/>
-                            </a:xfrm>
-                            <a:prstGeom prst="rect">
-                              <a:avLst/>
-                            </a:prstGeom>
-                            <a:noFill/>
-                            <a:ln>
-                              <a:noFill/>
-                            </a:ln>
-                          </wps:spPr>
-                          <wps:txbx>
-                            <w:txbxContent>
-                              <w:p>
-                                <w:pPr>
-                                  <w:spacing w:after="0" w:line="240" w:lineRule="auto"/>
-                                  <w:textDirection w:val="btLr"/>
-                                </w:pPr>
-                              </w:p>
-                            </w:txbxContent>
-                          </wps:txbx>
-                          <wps:bodyPr spcFirstLastPara="1" wrap="square" lIns="91425" tIns="91425" rIns="91425" bIns="91425" anchor="ctr" anchorCtr="0">
-                            <a:noAutofit/>
-                          </wps:bodyPr>
-                        </wps:wsp>
-                        <wps:wsp>
-                          <wps:cNvPr id="3" name="Rectangle 3"/>
-                          <wps:cNvSpPr/>
-                          <wps:spPr>
-                            <a:xfrm>
-                              <a:off x="0" y="7315200"/>
-                              <a:ext cx="6858000" cy="143182"/>
-                            </a:xfrm>
-                            <a:prstGeom prst="rect">
-                              <a:avLst/>
-                            </a:prstGeom>
-                            <a:solidFill>
-                              <a:srgbClr val="C00000">
-                                <a:alpha val="91764"/>
-                              </a:srgbClr>
-                            </a:solidFill>
-                            <a:ln>
-                              <a:noFill/>
-                            </a:ln>
-                          </wps:spPr>
-                          <wps:txbx>
-                            <w:txbxContent>
-                              <w:p>
-                                <w:pPr>
-                                  <w:spacing w:after="0" w:line="240" w:lineRule="auto"/>
-                                  <w:textDirection w:val="btLr"/>
-                                </w:pPr>
-                              </w:p>
-                            </w:txbxContent>
-                          </wps:txbx>
-                          <wps:bodyPr spcFirstLastPara="1" wrap="square" lIns="91425" tIns="91425" rIns="91425" bIns="91425" anchor="ctr" anchorCtr="0">
-                            <a:noAutofit/>
-                          </wps:bodyPr>
-                        </wps:wsp>
-                        <wps:wsp>
-                          <wps:cNvPr id="4" name="Rectangle 4"/>
-                          <wps:cNvSpPr/>
-                          <wps:spPr>
-                            <a:xfrm>
-                              <a:off x="0" y="7447492"/>
-                              <a:ext cx="6858000" cy="1832725"/>
-                            </a:xfrm>
-                            <a:prstGeom prst="rect">
-                              <a:avLst/>
-                            </a:prstGeom>
-                            <a:solidFill>
-                              <a:srgbClr val="FF0000">
-                                <a:alpha val="81960"/>
-                              </a:srgbClr>
-                            </a:solidFill>
-                            <a:ln>
-                              <a:noFill/>
-                            </a:ln>
-                          </wps:spPr>
-                          <wps:txbx>
-                            <w:txbxContent>
-                              <w:p>
-                                <w:pPr>
-                                  <w:spacing w:after="0" w:line="240" w:lineRule="auto"/>
-                                  <w:textDirection w:val="btLr"/>
-                                </w:pPr>
-                                <w:r>
-                                  <w:rPr>
-                                    <w:rFonts w:ascii="Arial" w:eastAsia="Arial" w:hAnsi="Arial" w:cs="Arial"/>
-                                    <w:color w:val="FFFFFF"/>
-                                    <w:sz w:val="32"/>
-                                  </w:rPr>
-                                  <w:t>Berney Alec &amp; Ferrari Teo</w:t>
-                                </w:r>
-                              </w:p>
-                              <w:p>
-                                <w:pPr>
-                                  <w:spacing w:after="0" w:line="240" w:lineRule="auto"/>
-                                  <w:textDirection w:val="btLr"/>
-                                </w:pPr>
-                                <w:r>
-                                  <w:rPr>
-                                    <w:rFonts w:ascii="Arial" w:eastAsia="Arial" w:hAnsi="Arial" w:cs="Arial"/>
-                                    <w:smallCaps/>
-                                    <w:color w:val="FFFFFF"/>
-                                    <w:sz w:val="28"/>
-                                  </w:rPr>
-                                  <w:t xml:space="preserve">MLG – </w:t>
-                                </w:r>
-                                <w:r>
-                                  <w:rPr>
-                                    <w:rFonts w:ascii="Arial" w:eastAsia="Arial" w:hAnsi="Arial" w:cs="Arial"/>
-                                    <w:smallCaps/>
-                                    <w:color w:val="FFFFFF"/>
-                                    <w:sz w:val="28"/>
-                                  </w:rPr>
-                                  <w:t>01</w:t>
-                                </w:r>
-                                <w:r>
-                                  <w:rPr>
-                                    <w:rFonts w:ascii="Arial" w:eastAsia="Arial" w:hAnsi="Arial" w:cs="Arial"/>
-                                    <w:smallCaps/>
-                                    <w:color w:val="FFFFFF"/>
-                                    <w:sz w:val="28"/>
-                                  </w:rPr>
-                                  <w:t>.0</w:t>
-                                </w:r>
-                                <w:r>
-                                  <w:rPr>
-                                    <w:rFonts w:ascii="Arial" w:eastAsia="Arial" w:hAnsi="Arial" w:cs="Arial"/>
-                                    <w:smallCaps/>
-                                    <w:color w:val="FFFFFF"/>
-                                    <w:sz w:val="28"/>
-                                  </w:rPr>
-                                  <w:t>6</w:t>
-                                </w:r>
-                                <w:r>
-                                  <w:rPr>
-                                    <w:rFonts w:ascii="Arial" w:eastAsia="Arial" w:hAnsi="Arial" w:cs="Arial"/>
-                                    <w:smallCaps/>
-                                    <w:color w:val="FFFFFF"/>
-                                    <w:sz w:val="28"/>
-                                  </w:rPr>
-                                  <w:t>.2022</w:t>
-                                </w:r>
-                              </w:p>
-                            </w:txbxContent>
-                          </wps:txbx>
-                          <wps:bodyPr spcFirstLastPara="1" wrap="square" lIns="457200" tIns="182875" rIns="457200" bIns="457200" anchor="b" anchorCtr="0">
-                            <a:noAutofit/>
-                          </wps:bodyPr>
-                        </wps:wsp>
-                        <wps:wsp>
-                          <wps:cNvPr id="5" name="Rectangle 5"/>
-                          <wps:cNvSpPr/>
-                          <wps:spPr>
-                            <a:xfrm>
-                              <a:off x="0" y="0"/>
-                              <a:ext cx="6858000" cy="7315200"/>
-                            </a:xfrm>
-                            <a:prstGeom prst="rect">
-                              <a:avLst/>
-                            </a:prstGeom>
-                            <a:noFill/>
-                            <a:ln>
-                              <a:noFill/>
-                            </a:ln>
-                          </wps:spPr>
-                          <wps:txbx>
-                            <w:txbxContent>
-                              <w:p>
-                                <w:pPr>
-                                  <w:spacing w:after="0" w:line="240" w:lineRule="auto"/>
-                                  <w:textDirection w:val="btLr"/>
-                                </w:pPr>
-                                <w:r>
-                                  <w:rPr>
-                                    <w:color w:val="595959"/>
-                                    <w:sz w:val="108"/>
-                                  </w:rPr>
-                                  <w:t>THE BURMAN TRAVELING SALESMAN PROBLEM (TSP)</w:t>
-                                </w:r>
-                              </w:p>
-                              <w:p>
-                                <w:pPr>
-                                  <w:spacing w:before="240" w:after="0" w:line="240" w:lineRule="auto"/>
-                                  <w:textDirection w:val="btLr"/>
-                                </w:pPr>
-                                <w:r>
-                                  <w:rPr>
-                                    <w:rFonts w:ascii="Arial" w:eastAsia="Arial" w:hAnsi="Arial" w:cs="Arial"/>
-                                    <w:smallCaps/>
-                                    <w:color w:val="C00000"/>
-                                    <w:sz w:val="36"/>
-                                  </w:rPr>
-                                  <w:t xml:space="preserve">LABO </w:t>
-                                </w:r>
-                                <w:r>
-                                  <w:rPr>
-                                    <w:rFonts w:ascii="Arial" w:eastAsia="Arial" w:hAnsi="Arial" w:cs="Arial"/>
-                                    <w:smallCaps/>
-                                    <w:color w:val="C00000"/>
-                                    <w:sz w:val="36"/>
-                                  </w:rPr>
-                                  <w:t>8</w:t>
-                                </w:r>
-                              </w:p>
-                            </w:txbxContent>
-                          </wps:txbx>
-                          <wps:bodyPr spcFirstLastPara="1" wrap="square" lIns="457200" tIns="457200" rIns="457200" bIns="457200" anchor="ctr" anchorCtr="0">
-                            <a:noAutofit/>
-                          </wps:bodyPr>
-                        </wps:wsp>
-                      </wpg:grpSp>
-                    </wpg:wgp>
-                  </a:graphicData>
-                </a:graphic>
-              </wp:anchor>
-            </w:drawing>
-          </mc:Choice>
-          <mc:Fallback>
-            <w:pict>
-              <v:group w14:anchorId="47567D48" id="Groupe 120" o:spid="_x0000_s1026" style="position:absolute;margin-left:-43.1pt;margin-top:-15.35pt;width:540pt;height:730.75pt;z-index:-251658240;mso-wrap-distance-left:0;mso-wrap-distance-right:0;mso-position-horizontal-relative:margin;mso-position-vertical-relative:margin" coordorigin="19170" coordsize="68580,75600" o:gfxdata="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">
-                <v:group id="Groupe 1" o:spid="_x0000_s1027" style="position:absolute;left:19170;width:68580;height:75600" coordsize="68580,92802" o:gfxdata="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">
-                  <v:rect id="Rectangle 2" o:spid="_x0000_s1028" style="position:absolute;width:68580;height:92802;visibility:visible;mso-wrap-style:square;v-text-anchor:middle" o:gfxdata="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" filled="f" stroked="f">
-                    <v:textbox inset="2.53958mm,2.53958mm,2.53958mm,2.53958mm">
-                      <w:txbxContent>
-                        <w:p>
-                          <w:pPr>
-                            <w:spacing w:after="0" w:line="240" w:lineRule="auto"/>
-                            <w:textDirection w:val="btLr"/>
-                          </w:pPr>
-                        </w:p>
-                      </w:txbxContent>
-                    </v:textbox>
-                  </v:rect>
-                  <v:rect id="Rectangle 3" o:spid="_x0000_s1029" style="position:absolute;top:73152;width:68580;height:1431;visibility:visible;mso-wrap-style:square;v-text-anchor:middle" o:gfxdata="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" fillcolor="#c00000" stroked="f">
-                    <v:fill opacity="60138f"/>
-                    <v:textbox inset="2.53958mm,2.53958mm,2.53958mm,2.53958mm">
-                      <w:txbxContent>
-                        <w:p>
-                          <w:pPr>
-                            <w:spacing w:after="0" w:line="240" w:lineRule="auto"/>
-                            <w:textDirection w:val="btLr"/>
-                          </w:pPr>
-                        </w:p>
-                      </w:txbxContent>
-                    </v:textbox>
-                  </v:rect>
-                  <v:rect id="Rectangle 4" o:spid="_x0000_s1030" style="position:absolute;top:74474;width:68580;height:18328;visibility:visible;mso-wrap-style:square;v-text-anchor:bottom" o:gfxdata="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" fillcolor="red" stroked="f">
-                    <v:fill opacity="53713f"/>
-                    <v:textbox inset="36pt,5.07986mm,36pt,36pt">
-                      <w:txbxContent>
-                        <w:p>
-                          <w:pPr>
-                            <w:spacing w:after="0" w:line="240" w:lineRule="auto"/>
-                            <w:textDirection w:val="btLr"/>
-                          </w:pPr>
-                          <w:r>
-                            <w:rPr>
-                              <w:rFonts w:ascii="Arial" w:eastAsia="Arial" w:hAnsi="Arial" w:cs="Arial"/>
-                              <w:color w:val="FFFFFF"/>
-                              <w:sz w:val="32"/>
-                            </w:rPr>
-                            <w:t>Berney Alec &amp; Ferrari Teo</w:t>
-                          </w:r>
-                        </w:p>
-                        <w:p>
-                          <w:pPr>
-                            <w:spacing w:after="0" w:line="240" w:lineRule="auto"/>
-                            <w:textDirection w:val="btLr"/>
-                          </w:pPr>
-                          <w:r>
-                            <w:rPr>
-                              <w:rFonts w:ascii="Arial" w:eastAsia="Arial" w:hAnsi="Arial" w:cs="Arial"/>
-                              <w:smallCaps/>
-                              <w:color w:val="FFFFFF"/>
-                              <w:sz w:val="28"/>
-                            </w:rPr>
-                            <w:t xml:space="preserve">MLG – </w:t>
-                          </w:r>
-                          <w:r>
-                            <w:rPr>
-                              <w:rFonts w:ascii="Arial" w:eastAsia="Arial" w:hAnsi="Arial" w:cs="Arial"/>
-                              <w:smallCaps/>
-                              <w:color w:val="FFFFFF"/>
-                              <w:sz w:val="28"/>
-                            </w:rPr>
-                            <w:t>01</w:t>
-                          </w:r>
-                          <w:r>
-                            <w:rPr>
-                              <w:rFonts w:ascii="Arial" w:eastAsia="Arial" w:hAnsi="Arial" w:cs="Arial"/>
-                              <w:smallCaps/>
-                              <w:color w:val="FFFFFF"/>
-                              <w:sz w:val="28"/>
-                            </w:rPr>
-                            <w:t>.0</w:t>
-                          </w:r>
-                          <w:r>
-                            <w:rPr>
-                              <w:rFonts w:ascii="Arial" w:eastAsia="Arial" w:hAnsi="Arial" w:cs="Arial"/>
-                              <w:smallCaps/>
-                              <w:color w:val="FFFFFF"/>
-                              <w:sz w:val="28"/>
-                            </w:rPr>
-                            <w:t>6</w:t>
-                          </w:r>
-                          <w:r>
-                            <w:rPr>
-                              <w:rFonts w:ascii="Arial" w:eastAsia="Arial" w:hAnsi="Arial" w:cs="Arial"/>
-                              <w:smallCaps/>
-                              <w:color w:val="FFFFFF"/>
-                              <w:sz w:val="28"/>
-                            </w:rPr>
-                            <w:t>.2022</w:t>
-                          </w:r>
-                        </w:p>
-                      </w:txbxContent>
-                    </v:textbox>
-                  </v:rect>
-                  <v:rect id="Rectangle 5" o:spid="_x0000_s1031" style="position:absolute;width:68580;height:73152;visibility:visible;mso-wrap-style:square;v-text-anchor:middle" o:gfxdata="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" filled="f" stroked="f">
-                    <v:textbox inset="36pt,36pt,36pt,36pt">
-                      <w:txbxContent>
-                        <w:p>
-                          <w:pPr>
-                            <w:spacing w:after="0" w:line="240" w:lineRule="auto"/>
-                            <w:textDirection w:val="btLr"/>
-                          </w:pPr>
-                          <w:r>
-                            <w:rPr>
-                              <w:color w:val="595959"/>
-                              <w:sz w:val="108"/>
-                            </w:rPr>
-                            <w:t>THE BURMAN TRAVELING SALESMAN PROBLEM (TSP)</w:t>
-                          </w:r>
-                        </w:p>
-                        <w:p>
-                          <w:pPr>
-                            <w:spacing w:before="240" w:after="0" w:line="240" w:lineRule="auto"/>
-                            <w:textDirection w:val="btLr"/>
-                          </w:pPr>
-                          <w:r>
-                            <w:rPr>
-                              <w:rFonts w:ascii="Arial" w:eastAsia="Arial" w:hAnsi="Arial" w:cs="Arial"/>
-                              <w:smallCaps/>
-                              <w:color w:val="C00000"/>
-                              <w:sz w:val="36"/>
-                            </w:rPr>
-                            <w:t xml:space="preserve">LABO </w:t>
-                          </w:r>
-                          <w:r>
-                            <w:rPr>
-                              <w:rFonts w:ascii="Arial" w:eastAsia="Arial" w:hAnsi="Arial" w:cs="Arial"/>
-                              <w:smallCaps/>
-                              <w:color w:val="C00000"/>
-                              <w:sz w:val="36"/>
-                            </w:rPr>
-                            <w:t>8</w:t>
-                          </w:r>
-                        </w:p>
-                      </w:txbxContent>
-                    </v:textbox>
-                  </v:rect>
-                </v:group>
-                <w10:wrap anchorx="margin" anchory="margin"/>
-              </v:group>
-            </w:pict>
-          </mc:Fallback>
-        </mc:AlternateContent>
-      </w:r>
+      </w:pPr>
+      <w:r>
+        <w:rPr>
+          <w:b/>
+          <w:bCs/>
+        </w:rPr>
+        <w:t>HEIG-VD</w:t>
+      </w:r>
+    </w:p>
+    <w:p>
+      <w:pPr>
+        <w:jc w:val="center"/>
+        <w:rPr>
+          <w:b/>
+          <w:bCs/>
+        </w:rPr>
+      </w:pPr>
+      <w:r>
+        <w:rPr>
+          <w:b/>
+          <w:bCs/>
+        </w:rPr>
+        <w:t>Machine Learning (MLG)</w:t>
+      </w:r>
+    </w:p>
+    <w:p>
+      <w:pPr>
+        <w:jc w:val="center"/>
+        <w:rPr>
+          <w:b/>
+          <w:bCs/>
+        </w:rPr>
+      </w:pPr>
+      <w:r>
+        <w:rPr>
+          <w:b/>
+          <w:bCs/>
+        </w:rPr>
+        <w:t>Lab 8</w:t>
+      </w:r>
+    </w:p>
+    <w:p>
+      <w:pPr>
+        <w:jc w:val="center"/>
+        <w:rPr>
+          <w:b/>
+          <w:bCs/>
+        </w:rPr>
+      </w:pPr>
+      <w:r>
+        <w:rPr>
+          <w:b/>
+          <w:bCs/>
+        </w:rPr>
+        <w:t>13.06.2022</w:t>
+      </w:r>
+    </w:p>
+    <w:p>
+      <w:pPr>
+        <w:jc w:val="center"/>
+        <w:rPr>
+          <w:b/>
+          <w:bCs/>
+        </w:rPr>
+      </w:pPr>
     </w:p>
     <w:p>
       <w:pPr>
         <w:pStyle w:val="Titre1"/>
-      </w:pPr>
-      <w:r>
-        <w:br w:type="page"/>
-      </w:r>
-    </w:p>
-    <w:p>
-      <w:r>
+        <w:jc w:val="center"/>
         <w:rPr>
-          <w:rStyle w:val="Titre1Car"/>
+          <w:b/>
+          <w:bCs/>
         </w:rPr>
-        <w:lastRenderedPageBreak/>
-        <w:t>Important</w:t>
-      </w:r>
-      <w:r>
-        <w:t>:</w:t>
-      </w:r>
-    </w:p>
-    <w:p>
-      <w:proofErr w:type="spellStart"/>
-      <w:r>
-        <w:t>Tenir</w:t>
-      </w:r>
-      <w:proofErr w:type="spellEnd"/>
-      <w:r>
-        <w:t xml:space="preserve"> </w:t>
-      </w:r>
-      <w:proofErr w:type="spellStart"/>
-      <w:r>
-        <w:t>compte</w:t>
-      </w:r>
-      <w:proofErr w:type="spellEnd"/>
-      <w:r>
-        <w:t xml:space="preserve"> de la </w:t>
-      </w:r>
-      <w:proofErr w:type="spellStart"/>
-      <w:r>
-        <w:t>courbure</w:t>
-      </w:r>
-      <w:proofErr w:type="spellEnd"/>
-      <w:r>
-        <w:t xml:space="preserve"> de la </w:t>
-      </w:r>
-      <w:proofErr w:type="spellStart"/>
-      <w:r>
-        <w:t>terre</w:t>
-      </w:r>
-      <w:proofErr w:type="spellEnd"/>
-    </w:p>
-    <w:p>
-      <w:proofErr w:type="spellStart"/>
-      <w:r>
-        <w:t>Punir</w:t>
-      </w:r>
-      <w:proofErr w:type="spellEnd"/>
-      <w:r>
-        <w:t xml:space="preserve"> les creatures qui </w:t>
-      </w:r>
-      <w:proofErr w:type="spellStart"/>
-      <w:r>
-        <w:t>ont</w:t>
-      </w:r>
-      <w:proofErr w:type="spellEnd"/>
-      <w:r>
-        <w:t xml:space="preserve"> des </w:t>
-      </w:r>
-      <w:proofErr w:type="spellStart"/>
-      <w:r>
-        <w:t>doublons</w:t>
-      </w:r>
-      <w:proofErr w:type="spellEnd"/>
-      <w:r>
-        <w:t xml:space="preserve"> via fitness</w:t>
-      </w:r>
-    </w:p>
-    <w:p/>
-    <w:p>
-      <w:r>
-        <w:t>Page 1: Provide a title, your names, school name, course, date</w:t>
+      </w:pPr>
+      <w:r>
+        <w:t>Authors</w:t>
+      </w:r>
+    </w:p>
+    <w:p>
+      <w:pPr>
+        <w:jc w:val="center"/>
+        <w:rPr>
+          <w:b/>
+          <w:bCs/>
+        </w:rPr>
+      </w:pPr>
+      <w:r>
+        <w:rPr>
+          <w:b/>
+          <w:bCs/>
+        </w:rPr>
+        <w:t>Berney</w:t>
+      </w:r>
+      <w:r>
+        <w:rPr>
+          <w:b/>
+          <w:bCs/>
+        </w:rPr>
+        <w:t xml:space="preserve"> Alec</w:t>
+      </w:r>
+    </w:p>
+    <w:p>
+      <w:pPr>
+        <w:jc w:val="center"/>
+        <w:rPr>
+          <w:b/>
+          <w:bCs/>
+        </w:rPr>
+      </w:pPr>
+      <w:r>
+        <w:rPr>
+          <w:b/>
+          <w:bCs/>
+        </w:rPr>
+        <w:t>Ferrari</w:t>
+      </w:r>
+      <w:r>
+        <w:rPr>
+          <w:b/>
+          <w:bCs/>
+        </w:rPr>
+        <w:t xml:space="preserve"> Teo</w:t>
       </w:r>
     </w:p>
     <w:p/>
@@ -581,13 +217,7 @@
         <w:rPr>
           <w:color w:val="FF0000"/>
         </w:rPr>
-        <w:t>3346.761973</w:t>
-      </w:r>
-      <w:r>
-        <w:rPr>
-          <w:color w:val="FF0000"/>
-        </w:rPr>
-        <w:t xml:space="preserve"> </w:t>
+        <w:t xml:space="preserve">3346.761973 </w:t>
       </w:r>
       <w:r>
         <w:t>km.</w:t>
@@ -595,32 +225,23 @@
     </w:p>
     <w:p>
       <w:r>
+        <w:t>All the paths found are the same but with a different start</w:t>
+      </w:r>
+      <w:r>
+        <w:t xml:space="preserve"> or in the other way</w:t>
+      </w:r>
+      <w:r>
+        <w:t>.</w:t>
+      </w:r>
+    </w:p>
+    <w:p>
+      <w:r>
         <w:t>Here is a list of different paths found:</w:t>
       </w:r>
     </w:p>
     <w:p>
       <w:r>
-        <w:t>[7, 12, 6, 11, 5, 4, 3, 2, 13, 1, 0, 9, 8, 10]</w:t>
-      </w:r>
-    </w:p>
-    <w:p>
-      <w:r>
-        <w:t>[3, 2, 13, 1, 0, 9, 8, 10, 7, 12, 6, 11, 5, 4]</w:t>
-      </w:r>
-    </w:p>
-    <w:p>
-      <w:r>
-        <w:t>[8, 9, 0, 1, 13, 2, 3, 4, 5, 11, 6, 12, 7, 10]</w:t>
-      </w:r>
-    </w:p>
-    <w:p>
-      <w:r>
-        <w:t>[1, 0, 9, 8, 10, 7, 12, 6, 11, 5, 4, 3, 2, 13]</w:t>
-      </w:r>
-    </w:p>
-    <w:p>
-      <w:r>
-        <w:t>[11, 6, 12, 7, 10, 8, 9, 0, 1, 13, 2, 3, 4, 5]</w:t>
+        <w:t>[12, 7, 10, 8, 9, 0, 1, 13, 2, 3, 4, 5, 11, 6]</w:t>
       </w:r>
     </w:p>
     <w:p>
@@ -631,6 +252,24 @@
     <w:p>
       <w:r>
         <w:t>[12, 7, 10, 8, 9, 0, 1, 13, 2, 3, 4, 5, 11, 6]</w:t>
+      </w:r>
+    </w:p>
+    <w:p>
+      <w:r>
+        <w:t>[2, 3, 4, 5, 11, 6, 12, 7, 10, 8, 9, 0, 1, 13]</w:t>
+      </w:r>
+    </w:p>
+    <w:p>
+      <w:r>
+        <w:t>[2, 3, 4, 5, 11, 6, 12, 7, 10, 8, 9, 0, 1, 13]</w:t>
+      </w:r>
+    </w:p>
+    <w:p>
+      <w:r>
+        <w:t>[8, 10, 7, 12, 6, 11, 5, 4, 3, 2, 13, 1, 0, 9</w:t>
+      </w:r>
+      <w:r>
+        <w:t>]</w:t>
       </w:r>
     </w:p>
     <w:p>
@@ -664,47 +303,74 @@
     </w:p>
     <w:p>
       <w:r>
+        <w:t>Here is our function used to calculate the fitness:</w:t>
+      </w:r>
+    </w:p>
+    <w:p>
+      <w:r>
+        <w:drawing>
+          <wp:inline distT="0" distB="0" distL="0" distR="0" wp14:anchorId="268D283B" wp14:editId="104D26C5">
+            <wp:extent cx="3711262" cy="1493649"/>
+            <wp:effectExtent l="0" t="0" r="3810" b="0"/>
+            <wp:docPr id="6" name="Image 6" descr="Une image contenant texte&#10;&#10;Description générée automatiquement"/>
+            <wp:cNvGraphicFramePr>
+              <a:graphicFrameLocks xmlns:a="http://schemas.openxmlformats.org/drawingml/2006/main" noChangeAspect="1"/>
+            </wp:cNvGraphicFramePr>
+            <a:graphic xmlns:a="http://schemas.openxmlformats.org/drawingml/2006/main">
+              <a:graphicData uri="http://schemas.openxmlformats.org/drawingml/2006/picture">
+                <pic:pic xmlns:pic="http://schemas.openxmlformats.org/drawingml/2006/picture">
+                  <pic:nvPicPr>
+                    <pic:cNvPr id="6" name="Image 6" descr="Une image contenant texte&#10;&#10;Description générée automatiquement"/>
+                    <pic:cNvPicPr/>
+                  </pic:nvPicPr>
+                  <pic:blipFill>
+                    <a:blip r:embed="rId9"/>
+                    <a:stretch>
+                      <a:fillRect/>
+                    </a:stretch>
+                  </pic:blipFill>
+                  <pic:spPr>
+                    <a:xfrm>
+                      <a:off x="0" y="0"/>
+                      <a:ext cx="3711262" cy="1493649"/>
+                    </a:xfrm>
+                    <a:prstGeom prst="rect">
+                      <a:avLst/>
+                    </a:prstGeom>
+                  </pic:spPr>
+                </pic:pic>
+              </a:graphicData>
+            </a:graphic>
+          </wp:inline>
+        </w:drawing>
+      </w:r>
+    </w:p>
+    <w:p>
+      <w:r>
+        <w:t>Other functions used in this code can be found in the notebook.</w:t>
+      </w:r>
+    </w:p>
+    <w:p>
+      <w:r>
         <w:t xml:space="preserve">Firstly, we have a function that compute the distance with a library called </w:t>
       </w:r>
-      <w:hyperlink r:id="rId9" w:history="1">
-        <w:proofErr w:type="spellStart"/>
+      <w:hyperlink r:id="rId10" w:history="1">
         <w:r>
           <w:rPr>
             <w:rStyle w:val="Lienhypertexte"/>
           </w:rPr>
           <w:t>vincenty</w:t>
         </w:r>
-        <w:proofErr w:type="spellEnd"/>
       </w:hyperlink>
       <w:r>
         <w:t xml:space="preserve"> using the </w:t>
       </w:r>
-      <w:hyperlink r:id="rId10" w:anchor=":~:text=Les%20formules%20de%20Vincenty%20sont,Vincenty%20(en)%20en%201975." w:history="1">
-        <w:proofErr w:type="spellStart"/>
+      <w:hyperlink r:id="rId11" w:anchor=":~:text=Les%20formules%20de%20Vincenty%20sont,Vincenty%20(en)%20en%201975." w:history="1">
         <w:r>
           <w:rPr>
             <w:rStyle w:val="Lienhypertexte"/>
           </w:rPr>
-          <w:t>vincenty</w:t>
-        </w:r>
-        <w:proofErr w:type="spellEnd"/>
-        <w:r>
-          <w:rPr>
-            <w:rStyle w:val="Lienhypertexte"/>
-          </w:rPr>
-          <w:t xml:space="preserve"> f</w:t>
-        </w:r>
-        <w:r>
-          <w:rPr>
-            <w:rStyle w:val="Lienhypertexte"/>
-          </w:rPr>
-          <w:t>o</w:t>
-        </w:r>
-        <w:r>
-          <w:rPr>
-            <w:rStyle w:val="Lienhypertexte"/>
-          </w:rPr>
-          <w:t>rmula</w:t>
+          <w:t>vincenty formula</w:t>
         </w:r>
       </w:hyperlink>
       <w:r>
@@ -750,7 +416,390 @@
         <w:t>6.4 Explain the way you encoded the solution, give a chromosome example.</w:t>
       </w:r>
     </w:p>
+    <w:p>
+      <w:r>
+        <w:rPr>
+          <w:noProof/>
+        </w:rPr>
+        <w:drawing>
+          <wp:anchor distT="0" distB="0" distL="114300" distR="114300" simplePos="0" relativeHeight="251659264" behindDoc="0" locked="0" layoutInCell="1" allowOverlap="1" wp14:anchorId="41B4A571" wp14:editId="5BEF86A6">
+            <wp:simplePos x="0" y="0"/>
+            <wp:positionH relativeFrom="page">
+              <wp:align>right</wp:align>
+            </wp:positionH>
+            <wp:positionV relativeFrom="paragraph">
+              <wp:posOffset>3637</wp:posOffset>
+            </wp:positionV>
+            <wp:extent cx="2364308" cy="2306782"/>
+            <wp:effectExtent l="0" t="0" r="0" b="0"/>
+            <wp:wrapSquare wrapText="bothSides"/>
+            <wp:docPr id="8" name="Image 8"/>
+            <wp:cNvGraphicFramePr>
+              <a:graphicFrameLocks xmlns:a="http://schemas.openxmlformats.org/drawingml/2006/main" noChangeAspect="1"/>
+            </wp:cNvGraphicFramePr>
+            <a:graphic xmlns:a="http://schemas.openxmlformats.org/drawingml/2006/main">
+              <a:graphicData uri="http://schemas.openxmlformats.org/drawingml/2006/picture">
+                <pic:pic xmlns:pic="http://schemas.openxmlformats.org/drawingml/2006/picture">
+                  <pic:nvPicPr>
+                    <pic:cNvPr id="8" name="Image 8"/>
+                    <pic:cNvPicPr/>
+                  </pic:nvPicPr>
+                  <pic:blipFill>
+                    <a:blip r:embed="rId12">
+                      <a:extLst>
+                        <a:ext uri="{28A0092B-C50C-407E-A947-70E740481C1C}">
+                          <a14:useLocalDpi xmlns:a14="http://schemas.microsoft.com/office/drawing/2010/main" val="0"/>
+                        </a:ext>
+                      </a:extLst>
+                    </a:blip>
+                    <a:stretch>
+                      <a:fillRect/>
+                    </a:stretch>
+                  </pic:blipFill>
+                  <pic:spPr>
+                    <a:xfrm>
+                      <a:off x="0" y="0"/>
+                      <a:ext cx="2364308" cy="2306782"/>
+                    </a:xfrm>
+                    <a:prstGeom prst="rect">
+                      <a:avLst/>
+                    </a:prstGeom>
+                  </pic:spPr>
+                </pic:pic>
+              </a:graphicData>
+            </a:graphic>
+            <wp14:sizeRelH relativeFrom="page">
+              <wp14:pctWidth>0</wp14:pctWidth>
+            </wp14:sizeRelH>
+            <wp14:sizeRelV relativeFrom="page">
+              <wp14:pctHeight>0</wp14:pctHeight>
+            </wp14:sizeRelV>
+          </wp:anchor>
+        </w:drawing>
+      </w:r>
+      <w:r>
+        <w:t>First, we used a “</w:t>
+      </w:r>
+      <w:r>
+        <w:t>G1DList</w:t>
+      </w:r>
+      <w:r>
+        <w:t xml:space="preserve">” to create our </w:t>
+      </w:r>
+      <w:r>
+        <w:t>chromosome</w:t>
+      </w:r>
+      <w:r>
+        <w:t>. This list contains the index of the city from the longitude and latitude table given in the lab information.</w:t>
+      </w:r>
+    </w:p>
+    <w:p>
+      <w:r>
+        <w:t>Of course, the first city is at index 0 and the last one at index 13.</w:t>
+      </w:r>
+    </w:p>
+    <w:p>
+      <w:r>
+        <w:t xml:space="preserve">Finally, the chromosome </w:t>
+      </w:r>
+      <w:r>
+        <w:t xml:space="preserve">is a </w:t>
+      </w:r>
+      <w:r>
+        <w:t>list</w:t>
+      </w:r>
+      <w:r>
+        <w:t xml:space="preserve"> </w:t>
+      </w:r>
+      <w:r>
+        <w:t>containing</w:t>
+      </w:r>
+      <w:r>
+        <w:t xml:space="preserve"> the cities </w:t>
+      </w:r>
+      <w:r>
+        <w:t xml:space="preserve">visited </w:t>
+      </w:r>
+      <w:r>
+        <w:t xml:space="preserve">in the order </w:t>
+      </w:r>
+      <w:r>
+        <w:t xml:space="preserve">of </w:t>
+      </w:r>
+      <w:r>
+        <w:t>the path found.</w:t>
+      </w:r>
+    </w:p>
+    <w:p>
+      <w:r>
+        <w:t>An important point</w:t>
+      </w:r>
+      <w:r>
+        <w:t xml:space="preserve"> is that the city at the index 13 of the list from the chromosome is connected to the first city at index 0.</w:t>
+      </w:r>
+    </w:p>
+    <w:p>
+      <w:r>
+        <w:t>Here is an example of a possible path</w:t>
+      </w:r>
+      <w:r>
+        <w:t xml:space="preserve"> encoded in a </w:t>
+      </w:r>
+      <w:r>
+        <w:t>chromosome</w:t>
+      </w:r>
+      <w:r>
+        <w:t>:</w:t>
+      </w:r>
+    </w:p>
+    <w:p>
+      <w:r>
+        <w:t>[1, 5, 7, 12, 13, 0, 2, 3, 4, 6, 8, 9, 10, 11]</w:t>
+      </w:r>
+    </w:p>
+    <w:tbl>
+      <w:tblPr>
+        <w:tblStyle w:val="Grilledutableau"/>
+        <w:tblW w:w="0" w:type="auto"/>
+        <w:tblLook w:val="04A0" w:firstRow="1" w:lastRow="0" w:firstColumn="1" w:lastColumn="0" w:noHBand="0" w:noVBand="1"/>
+      </w:tblPr>
+      <w:tblGrid>
+        <w:gridCol w:w="643"/>
+        <w:gridCol w:w="644"/>
+        <w:gridCol w:w="646"/>
+        <w:gridCol w:w="662"/>
+        <w:gridCol w:w="661"/>
+        <w:gridCol w:w="645"/>
+        <w:gridCol w:w="645"/>
+        <w:gridCol w:w="645"/>
+        <w:gridCol w:w="645"/>
+        <w:gridCol w:w="645"/>
+        <w:gridCol w:w="645"/>
+        <w:gridCol w:w="645"/>
+        <w:gridCol w:w="661"/>
+        <w:gridCol w:w="630"/>
+      </w:tblGrid>
+      <w:tr>
+        <w:tc>
+          <w:tcPr>
+            <w:tcW w:w="643" w:type="dxa"/>
+            <w:vAlign w:val="center"/>
+          </w:tcPr>
+          <w:p>
+            <w:pPr>
+              <w:jc w:val="center"/>
+            </w:pPr>
+            <w:r>
+              <w:t>1</w:t>
+            </w:r>
+          </w:p>
+        </w:tc>
+        <w:tc>
+          <w:tcPr>
+            <w:tcW w:w="644" w:type="dxa"/>
+            <w:vAlign w:val="center"/>
+          </w:tcPr>
+          <w:p>
+            <w:pPr>
+              <w:jc w:val="center"/>
+            </w:pPr>
+            <w:r>
+              <w:t>5</w:t>
+            </w:r>
+          </w:p>
+        </w:tc>
+        <w:tc>
+          <w:tcPr>
+            <w:tcW w:w="646" w:type="dxa"/>
+            <w:vAlign w:val="center"/>
+          </w:tcPr>
+          <w:p>
+            <w:pPr>
+              <w:jc w:val="center"/>
+            </w:pPr>
+            <w:r>
+              <w:t>7</w:t>
+            </w:r>
+          </w:p>
+        </w:tc>
+        <w:tc>
+          <w:tcPr>
+            <w:tcW w:w="662" w:type="dxa"/>
+            <w:vAlign w:val="center"/>
+          </w:tcPr>
+          <w:p>
+            <w:pPr>
+              <w:jc w:val="center"/>
+            </w:pPr>
+            <w:r>
+              <w:t>12</w:t>
+            </w:r>
+          </w:p>
+        </w:tc>
+        <w:tc>
+          <w:tcPr>
+            <w:tcW w:w="661" w:type="dxa"/>
+            <w:vAlign w:val="center"/>
+          </w:tcPr>
+          <w:p>
+            <w:pPr>
+              <w:jc w:val="center"/>
+            </w:pPr>
+            <w:r>
+              <w:t>13</w:t>
+            </w:r>
+          </w:p>
+        </w:tc>
+        <w:tc>
+          <w:tcPr>
+            <w:tcW w:w="645" w:type="dxa"/>
+            <w:vAlign w:val="center"/>
+          </w:tcPr>
+          <w:p>
+            <w:pPr>
+              <w:jc w:val="center"/>
+            </w:pPr>
+            <w:r>
+              <w:t>0</w:t>
+            </w:r>
+          </w:p>
+        </w:tc>
+        <w:tc>
+          <w:tcPr>
+            <w:tcW w:w="645" w:type="dxa"/>
+            <w:vAlign w:val="center"/>
+          </w:tcPr>
+          <w:p>
+            <w:pPr>
+              <w:jc w:val="center"/>
+            </w:pPr>
+            <w:r>
+              <w:t>2</w:t>
+            </w:r>
+          </w:p>
+        </w:tc>
+        <w:tc>
+          <w:tcPr>
+            <w:tcW w:w="645" w:type="dxa"/>
+            <w:vAlign w:val="center"/>
+          </w:tcPr>
+          <w:p>
+            <w:pPr>
+              <w:jc w:val="center"/>
+            </w:pPr>
+            <w:r>
+              <w:t>3</w:t>
+            </w:r>
+          </w:p>
+        </w:tc>
+        <w:tc>
+          <w:tcPr>
+            <w:tcW w:w="645" w:type="dxa"/>
+            <w:vAlign w:val="center"/>
+          </w:tcPr>
+          <w:p>
+            <w:pPr>
+              <w:jc w:val="center"/>
+            </w:pPr>
+            <w:r>
+              <w:t>4</w:t>
+            </w:r>
+          </w:p>
+        </w:tc>
+        <w:tc>
+          <w:tcPr>
+            <w:tcW w:w="645" w:type="dxa"/>
+            <w:vAlign w:val="center"/>
+          </w:tcPr>
+          <w:p>
+            <w:pPr>
+              <w:jc w:val="center"/>
+            </w:pPr>
+            <w:r>
+              <w:t>6</w:t>
+            </w:r>
+          </w:p>
+        </w:tc>
+        <w:tc>
+          <w:tcPr>
+            <w:tcW w:w="645" w:type="dxa"/>
+            <w:vAlign w:val="center"/>
+          </w:tcPr>
+          <w:p>
+            <w:pPr>
+              <w:jc w:val="center"/>
+            </w:pPr>
+            <w:r>
+              <w:t>8</w:t>
+            </w:r>
+          </w:p>
+        </w:tc>
+        <w:tc>
+          <w:tcPr>
+            <w:tcW w:w="645" w:type="dxa"/>
+            <w:vAlign w:val="center"/>
+          </w:tcPr>
+          <w:p>
+            <w:pPr>
+              <w:jc w:val="center"/>
+            </w:pPr>
+            <w:r>
+              <w:t>9</w:t>
+            </w:r>
+          </w:p>
+        </w:tc>
+        <w:tc>
+          <w:tcPr>
+            <w:tcW w:w="661" w:type="dxa"/>
+            <w:vAlign w:val="center"/>
+          </w:tcPr>
+          <w:p>
+            <w:pPr>
+              <w:jc w:val="center"/>
+            </w:pPr>
+            <w:r>
+              <w:t>10</w:t>
+            </w:r>
+          </w:p>
+        </w:tc>
+        <w:tc>
+          <w:tcPr>
+            <w:tcW w:w="630" w:type="dxa"/>
+          </w:tcPr>
+          <w:p>
+            <w:pPr>
+              <w:jc w:val="center"/>
+            </w:pPr>
+            <w:r>
+              <w:t>11</w:t>
+            </w:r>
+          </w:p>
+        </w:tc>
+      </w:tr>
+    </w:tbl>
     <w:p/>
+    <w:p>
+      <w:r>
+        <w:t>So,</w:t>
+      </w:r>
+      <w:r>
+        <w:t xml:space="preserve"> it gives a path like th</w:t>
+      </w:r>
+      <w:r>
+        <w:t>e picture on the right.</w:t>
+      </w:r>
+    </w:p>
+    <w:p>
+      <w:r>
+        <w:t xml:space="preserve">To </w:t>
+      </w:r>
+      <w:r>
+        <w:t>know</w:t>
+      </w:r>
+      <w:r>
+        <w:t xml:space="preserve"> the distance between two cities, we remember you that the distance_matrix stocked and had already compute all the distances between cities and his used in our algorithm.</w:t>
+      </w:r>
+    </w:p>
     <w:p>
       <w:pPr>
         <w:rPr>
@@ -763,26 +812,231 @@
           <w:b/>
           <w:bCs/>
         </w:rPr>
-        <w:t xml:space="preserve">6.5 Provide the configuration of the GA you finally used to find your better results: mutation, crossover, population size, type of selection, mutation, crossover used, number of generations. Describe the methodology or experiments performed </w:t>
-      </w:r>
-      <w:proofErr w:type="gramStart"/>
-      <w:r>
-        <w:rPr>
-          <w:b/>
-          <w:bCs/>
-        </w:rPr>
-        <w:t>in order to</w:t>
-      </w:r>
-      <w:proofErr w:type="gramEnd"/>
-      <w:r>
-        <w:rPr>
-          <w:b/>
-          <w:bCs/>
-        </w:rPr>
-        <w:t xml:space="preserve"> get your better results.</w:t>
-      </w:r>
-    </w:p>
-    <w:p/>
+        <w:t>6.5 Provide the configuration of the GA you finally used to find your better results: mutation, crossover, population size, type of selection, mutation, crossover used, number of generations. Describe the methodology or experiments performed in order to get your better results.</w:t>
+      </w:r>
+    </w:p>
+    <w:p>
+      <w:r>
+        <w:t xml:space="preserve">Here our final </w:t>
+      </w:r>
+      <w:r>
+        <w:t>parameters:</w:t>
+      </w:r>
+    </w:p>
+    <w:p>
+      <w:pPr>
+        <w:pStyle w:val="Paragraphedeliste"/>
+        <w:numPr>
+          <w:ilvl w:val="0"/>
+          <w:numId w:val="6"/>
+        </w:numPr>
+        <w:sectPr>
+          <w:headerReference w:type="default" r:id="rId13"/>
+          <w:footerReference w:type="default" r:id="rId14"/>
+          <w:headerReference w:type="first" r:id="rId15"/>
+          <w:pgSz w:w="11906" w:h="16838"/>
+          <w:pgMar w:top="1417" w:right="1417" w:bottom="1417" w:left="1417" w:header="708" w:footer="708" w:gutter="0"/>
+          <w:pgNumType w:start="1"/>
+          <w:cols w:space="720"/>
+          <w:docGrid w:linePitch="299"/>
+        </w:sectPr>
+      </w:pPr>
+    </w:p>
+    <w:p>
+      <w:pPr>
+        <w:pStyle w:val="Paragraphedeliste"/>
+        <w:numPr>
+          <w:ilvl w:val="0"/>
+          <w:numId w:val="6"/>
+        </w:numPr>
+      </w:pPr>
+      <w:r>
+        <w:t>Mutation</w:t>
+      </w:r>
+      <w:r>
+        <w:t xml:space="preserve"> rate</w:t>
+      </w:r>
+      <w:r>
+        <w:t>:</w:t>
+      </w:r>
+      <w:r>
+        <w:t xml:space="preserve"> 0.03</w:t>
+      </w:r>
+    </w:p>
+    <w:p>
+      <w:pPr>
+        <w:pStyle w:val="Paragraphedeliste"/>
+        <w:numPr>
+          <w:ilvl w:val="0"/>
+          <w:numId w:val="6"/>
+        </w:numPr>
+      </w:pPr>
+      <w:r>
+        <w:t>Crossover</w:t>
+      </w:r>
+      <w:r>
+        <w:t xml:space="preserve"> rate</w:t>
+      </w:r>
+      <w:r>
+        <w:t>:</w:t>
+      </w:r>
+      <w:r>
+        <w:t xml:space="preserve"> 0.9</w:t>
+      </w:r>
+    </w:p>
+    <w:p>
+      <w:pPr>
+        <w:pStyle w:val="Paragraphedeliste"/>
+        <w:numPr>
+          <w:ilvl w:val="0"/>
+          <w:numId w:val="6"/>
+        </w:numPr>
+      </w:pPr>
+      <w:r>
+        <w:t>Population size:</w:t>
+      </w:r>
+      <w:r>
+        <w:t xml:space="preserve"> 300</w:t>
+      </w:r>
+    </w:p>
+    <w:p>
+      <w:pPr>
+        <w:pStyle w:val="Paragraphedeliste"/>
+        <w:numPr>
+          <w:ilvl w:val="0"/>
+          <w:numId w:val="6"/>
+        </w:numPr>
+      </w:pPr>
+      <w:r>
+        <w:t>Type of selection:</w:t>
+      </w:r>
+      <w:r>
+        <w:t xml:space="preserve"> Tournament selection (</w:t>
+      </w:r>
+      <w:r>
+        <w:t>Selectors.GTournamentSelector</w:t>
+      </w:r>
+      <w:r>
+        <w:t>)</w:t>
+      </w:r>
+    </w:p>
+    <w:p>
+      <w:pPr>
+        <w:pStyle w:val="Paragraphedeliste"/>
+        <w:numPr>
+          <w:ilvl w:val="0"/>
+          <w:numId w:val="6"/>
+        </w:numPr>
+      </w:pPr>
+      <w:r>
+        <w:t>Type of mutation:</w:t>
+      </w:r>
+      <w:r>
+        <w:t xml:space="preserve"> </w:t>
+      </w:r>
+      <w:r>
+        <w:t xml:space="preserve">Swap </w:t>
+      </w:r>
+      <w:r>
+        <w:t>(</w:t>
+      </w:r>
+      <w:r>
+        <w:t>Mutators.G1DListMutatorSwap</w:t>
+      </w:r>
+      <w:r>
+        <w:t>)</w:t>
+      </w:r>
+    </w:p>
+    <w:p>
+      <w:pPr>
+        <w:pStyle w:val="Paragraphedeliste"/>
+        <w:numPr>
+          <w:ilvl w:val="0"/>
+          <w:numId w:val="6"/>
+        </w:numPr>
+      </w:pPr>
+      <w:r>
+        <w:t>Type of crossover</w:t>
+      </w:r>
+      <w:r>
+        <w:t>: SinglePoint (</w:t>
+      </w:r>
+      <w:r>
+        <w:t>G1DListCrossoverSinglePoint</w:t>
+      </w:r>
+      <w:r>
+        <w:t>)</w:t>
+      </w:r>
+    </w:p>
+    <w:p>
+      <w:pPr>
+        <w:pStyle w:val="Paragraphedeliste"/>
+        <w:numPr>
+          <w:ilvl w:val="0"/>
+          <w:numId w:val="6"/>
+        </w:numPr>
+      </w:pPr>
+      <w:r>
+        <w:t>Number of generations:</w:t>
+      </w:r>
+      <w:r>
+        <w:t xml:space="preserve"> 60</w:t>
+      </w:r>
+    </w:p>
+    <w:p>
+      <w:pPr>
+        <w:ind w:left="360"/>
+      </w:pPr>
+    </w:p>
+    <w:p>
+      <w:pPr>
+        <w:sectPr>
+          <w:type w:val="continuous"/>
+          <w:pgSz w:w="11906" w:h="16838"/>
+          <w:pgMar w:top="1417" w:right="1417" w:bottom="1417" w:left="1417" w:header="708" w:footer="708" w:gutter="0"/>
+          <w:pgNumType w:start="0"/>
+          <w:cols w:num="2" w:space="720"/>
+          <w:titlePg/>
+        </w:sectPr>
+      </w:pPr>
+    </w:p>
+    <w:p>
+      <w:r>
+        <w:t xml:space="preserve">To start, we’ve set population size, number of generations at high values such as 1’000. The goal was to focus our choice on crossover rate and mutation rate. After we found good parameters for these values, we tried to decrease the values of population size and number of generations until the results began to </w:t>
+      </w:r>
+      <w:r>
+        <w:t>be worst.</w:t>
+      </w:r>
+    </w:p>
+    <w:p>
+      <w:r>
+        <w:t>“</w:t>
+      </w:r>
+      <w:r>
+        <w:t xml:space="preserve">Tournament </w:t>
+      </w:r>
+      <w:r>
+        <w:t xml:space="preserve">Selection” has been chosen because “Rank Selection” has problem with limiting the evolution of chromosome. We didn’t </w:t>
+      </w:r>
+      <w:r>
+        <w:t>choose</w:t>
+      </w:r>
+      <w:r>
+        <w:t xml:space="preserve"> “Roulette Wheel Selection”, because it’s already used in “</w:t>
+      </w:r>
+      <w:r>
+        <w:t>Tournament Selection</w:t>
+      </w:r>
+      <w:r>
+        <w:t xml:space="preserve">”, so it makes a good </w:t>
+      </w:r>
+      <w:r>
+        <w:t>compromise</w:t>
+      </w:r>
+      <w:r>
+        <w:t xml:space="preserve"> between these solutions.</w:t>
+      </w:r>
+    </w:p>
     <w:p>
       <w:r>
         <w:br w:type="page"/>
@@ -804,8 +1058,235 @@
         <w:t>6.6 Provide relevant plots of your experiments and explanations.</w:t>
       </w:r>
     </w:p>
-    <w:p/>
-    <w:p>
+    <w:p>
+      <w:pPr>
+        <w:jc w:val="center"/>
+      </w:pPr>
+      <w:r>
+        <w:rPr>
+          <w:noProof/>
+        </w:rPr>
+        <w:drawing>
+          <wp:inline distT="0" distB="0" distL="0" distR="0" wp14:anchorId="0ABB9354" wp14:editId="5636761C">
+            <wp:extent cx="2989277" cy="2105891"/>
+            <wp:effectExtent l="0" t="0" r="1905" b="8890"/>
+            <wp:docPr id="9" name="Image 9"/>
+            <wp:cNvGraphicFramePr>
+              <a:graphicFrameLocks xmlns:a="http://schemas.openxmlformats.org/drawingml/2006/main" noChangeAspect="1"/>
+            </wp:cNvGraphicFramePr>
+            <a:graphic xmlns:a="http://schemas.openxmlformats.org/drawingml/2006/main">
+              <a:graphicData uri="http://schemas.openxmlformats.org/drawingml/2006/picture">
+                <pic:pic xmlns:pic="http://schemas.openxmlformats.org/drawingml/2006/picture">
+                  <pic:nvPicPr>
+                    <pic:cNvPr id="0" name="Picture 1"/>
+                    <pic:cNvPicPr>
+                      <a:picLocks noChangeAspect="1" noChangeArrowheads="1"/>
+                    </pic:cNvPicPr>
+                  </pic:nvPicPr>
+                  <pic:blipFill>
+                    <a:blip r:embed="rId16">
+                      <a:extLst>
+                        <a:ext uri="{28A0092B-C50C-407E-A947-70E740481C1C}">
+                          <a14:useLocalDpi xmlns:a14="http://schemas.microsoft.com/office/drawing/2010/main" val="0"/>
+                        </a:ext>
+                      </a:extLst>
+                    </a:blip>
+                    <a:srcRect/>
+                    <a:stretch>
+                      <a:fillRect/>
+                    </a:stretch>
+                  </pic:blipFill>
+                  <pic:spPr bwMode="auto">
+                    <a:xfrm>
+                      <a:off x="0" y="0"/>
+                      <a:ext cx="3016925" cy="2125369"/>
+                    </a:xfrm>
+                    <a:prstGeom prst="rect">
+                      <a:avLst/>
+                    </a:prstGeom>
+                    <a:noFill/>
+                    <a:ln>
+                      <a:noFill/>
+                    </a:ln>
+                  </pic:spPr>
+                </pic:pic>
+              </a:graphicData>
+            </a:graphic>
+          </wp:inline>
+        </w:drawing>
+      </w:r>
+    </w:p>
+    <w:p>
+      <w:pPr>
+        <w:jc w:val="center"/>
+      </w:pPr>
+      <w:r>
+        <w:t xml:space="preserve">The algorithm </w:t>
+      </w:r>
+      <w:r>
+        <w:t>quickly finds</w:t>
+      </w:r>
+      <w:r>
+        <w:t xml:space="preserve"> a </w:t>
+      </w:r>
+      <w:r>
+        <w:t xml:space="preserve">good </w:t>
+      </w:r>
+      <w:r>
+        <w:t>result,</w:t>
+      </w:r>
+      <w:r>
+        <w:t xml:space="preserve"> but we need more generations to have more chance that he finds the best results.</w:t>
+      </w:r>
+      <w:r>
+        <w:t xml:space="preserve"> These generations are the 10 to 60.</w:t>
+      </w:r>
+    </w:p>
+    <w:p>
+      <w:pPr>
+        <w:jc w:val="center"/>
+      </w:pPr>
+      <w:r>
+        <w:rPr>
+          <w:noProof/>
+        </w:rPr>
+        <w:drawing>
+          <wp:inline distT="0" distB="0" distL="0" distR="0" wp14:anchorId="1C161B5C" wp14:editId="172461A1">
+            <wp:extent cx="2802001" cy="2071255"/>
+            <wp:effectExtent l="0" t="0" r="0" b="5715"/>
+            <wp:docPr id="11" name="Image 11"/>
+            <wp:cNvGraphicFramePr>
+              <a:graphicFrameLocks xmlns:a="http://schemas.openxmlformats.org/drawingml/2006/main" noChangeAspect="1"/>
+            </wp:cNvGraphicFramePr>
+            <a:graphic xmlns:a="http://schemas.openxmlformats.org/drawingml/2006/main">
+              <a:graphicData uri="http://schemas.openxmlformats.org/drawingml/2006/picture">
+                <pic:pic xmlns:pic="http://schemas.openxmlformats.org/drawingml/2006/picture">
+                  <pic:nvPicPr>
+                    <pic:cNvPr id="0" name="Picture 5"/>
+                    <pic:cNvPicPr>
+                      <a:picLocks noChangeAspect="1" noChangeArrowheads="1"/>
+                    </pic:cNvPicPr>
+                  </pic:nvPicPr>
+                  <pic:blipFill>
+                    <a:blip r:embed="rId17">
+                      <a:extLst>
+                        <a:ext uri="{28A0092B-C50C-407E-A947-70E740481C1C}">
+                          <a14:useLocalDpi xmlns:a14="http://schemas.microsoft.com/office/drawing/2010/main" val="0"/>
+                        </a:ext>
+                      </a:extLst>
+                    </a:blip>
+                    <a:srcRect/>
+                    <a:stretch>
+                      <a:fillRect/>
+                    </a:stretch>
+                  </pic:blipFill>
+                  <pic:spPr bwMode="auto">
+                    <a:xfrm>
+                      <a:off x="0" y="0"/>
+                      <a:ext cx="2814653" cy="2080607"/>
+                    </a:xfrm>
+                    <a:prstGeom prst="rect">
+                      <a:avLst/>
+                    </a:prstGeom>
+                    <a:noFill/>
+                    <a:ln>
+                      <a:noFill/>
+                    </a:ln>
+                  </pic:spPr>
+                </pic:pic>
+              </a:graphicData>
+            </a:graphic>
+          </wp:inline>
+        </w:drawing>
+      </w:r>
+    </w:p>
+    <w:p>
+      <w:pPr>
+        <w:jc w:val="center"/>
+      </w:pPr>
+      <w:r>
+        <w:t>This graph shows the same as the first one, but we it is a different way to represent it.</w:t>
+      </w:r>
+    </w:p>
+    <w:p>
+      <w:pPr>
+        <w:jc w:val="center"/>
+      </w:pPr>
+      <w:r>
+        <w:rPr>
+          <w:noProof/>
+        </w:rPr>
+        <w:drawing>
+          <wp:inline distT="0" distB="0" distL="0" distR="0" wp14:anchorId="004AF215" wp14:editId="6EA0DE44">
+            <wp:extent cx="3008940" cy="2119746"/>
+            <wp:effectExtent l="0" t="0" r="1270" b="0"/>
+            <wp:docPr id="10" name="Image 10"/>
+            <wp:cNvGraphicFramePr>
+              <a:graphicFrameLocks xmlns:a="http://schemas.openxmlformats.org/drawingml/2006/main" noChangeAspect="1"/>
+            </wp:cNvGraphicFramePr>
+            <a:graphic xmlns:a="http://schemas.openxmlformats.org/drawingml/2006/main">
+              <a:graphicData uri="http://schemas.openxmlformats.org/drawingml/2006/picture">
+                <pic:pic xmlns:pic="http://schemas.openxmlformats.org/drawingml/2006/picture">
+                  <pic:nvPicPr>
+                    <pic:cNvPr id="0" name="Picture 3"/>
+                    <pic:cNvPicPr>
+                      <a:picLocks noChangeAspect="1" noChangeArrowheads="1"/>
+                    </pic:cNvPicPr>
+                  </pic:nvPicPr>
+                  <pic:blipFill>
+                    <a:blip r:embed="rId18">
+                      <a:extLst>
+                        <a:ext uri="{28A0092B-C50C-407E-A947-70E740481C1C}">
+                          <a14:useLocalDpi xmlns:a14="http://schemas.microsoft.com/office/drawing/2010/main" val="0"/>
+                        </a:ext>
+                      </a:extLst>
+                    </a:blip>
+                    <a:srcRect/>
+                    <a:stretch>
+                      <a:fillRect/>
+                    </a:stretch>
+                  </pic:blipFill>
+                  <pic:spPr bwMode="auto">
+                    <a:xfrm>
+                      <a:off x="0" y="0"/>
+                      <a:ext cx="3044463" cy="2144771"/>
+                    </a:xfrm>
+                    <a:prstGeom prst="rect">
+                      <a:avLst/>
+                    </a:prstGeom>
+                    <a:noFill/>
+                    <a:ln>
+                      <a:noFill/>
+                    </a:ln>
+                  </pic:spPr>
+                </pic:pic>
+              </a:graphicData>
+            </a:graphic>
+          </wp:inline>
+        </w:drawing>
+      </w:r>
+    </w:p>
+    <w:p>
+      <w:pPr>
+        <w:jc w:val="center"/>
+      </w:pPr>
+      <w:r>
+        <w:t xml:space="preserve">The most important there is that our average is </w:t>
+      </w:r>
+      <w:r>
+        <w:t>close</w:t>
+      </w:r>
+      <w:r>
+        <w:t xml:space="preserve"> to the minimum fitness. It indicates that we have good parameters for the algorithm.</w:t>
+      </w:r>
+    </w:p>
+    <w:p>
+      <w:pPr>
+        <w:jc w:val="center"/>
+      </w:pPr>
+      <w:r>
+        <w:t>We can also notice that the difference between min and max fitness is small.</w:t>
+      </w:r>
       <w:r>
         <w:br w:type="page"/>
       </w:r>
@@ -830,21 +1311,11 @@
     <w:p/>
     <w:p>
       <w:r>
-        <w:t xml:space="preserve">Upload to </w:t>
-      </w:r>
-      <w:proofErr w:type="spellStart"/>
-      <w:r>
-        <w:t>cyberlearn</w:t>
-      </w:r>
-      <w:proofErr w:type="spellEnd"/>
-      <w:r>
-        <w:t xml:space="preserve"> your zip file named name.zip including your notebook and the report in PDF.</w:t>
+        <w:t>Upload to cyberlearn your zip file named name.zip including your notebook and the report in PDF.</w:t>
       </w:r>
     </w:p>
     <w:sectPr>
-      <w:headerReference w:type="default" r:id="rId11"/>
-      <w:footerReference w:type="default" r:id="rId12"/>
-      <w:headerReference w:type="first" r:id="rId13"/>
+      <w:type w:val="continuous"/>
       <w:pgSz w:w="11906" w:h="16838"/>
       <w:pgMar w:top="1417" w:right="1417" w:bottom="1417" w:left="1417" w:header="708" w:footer="708" w:gutter="0"/>
       <w:pgNumType w:start="0"/>
@@ -1081,7 +1552,7 @@
       <w:rPr>
         <w:color w:val="000000"/>
       </w:rPr>
-      <w:t>THE BURMAN TRAVELING SALESMAN PROBLEM</w:t>
+      <w:t>The Burman Traveling Salesman problem</w:t>
     </w:r>
   </w:p>
 </w:hdr>
@@ -1269,6 +1740,119 @@
     </w:lvl>
   </w:abstractNum>
   <w:abstractNum w:abstractNumId="1" w15:restartNumberingAfterBreak="0">
+    <w:nsid w:val="090A02F8"/>
+    <w:multiLevelType w:val="hybridMultilevel"/>
+    <w:tmpl w:val="320A2564"/>
+    <w:lvl w:ilvl="0" w:tplc="100C0001">
+      <w:start w:val="1"/>
+      <w:numFmt w:val="bullet"/>
+      <w:lvlText w:val=""/>
+      <w:lvlJc w:val="left"/>
+      <w:pPr>
+        <w:ind w:left="720" w:hanging="360"/>
+      </w:pPr>
+      <w:rPr>
+        <w:rFonts w:ascii="Symbol" w:hAnsi="Symbol" w:hint="default"/>
+      </w:rPr>
+    </w:lvl>
+    <w:lvl w:ilvl="1" w:tplc="100C0003" w:tentative="1">
+      <w:start w:val="1"/>
+      <w:numFmt w:val="bullet"/>
+      <w:lvlText w:val="o"/>
+      <w:lvlJc w:val="left"/>
+      <w:pPr>
+        <w:ind w:left="1440" w:hanging="360"/>
+      </w:pPr>
+      <w:rPr>
+        <w:rFonts w:ascii="Courier New" w:hAnsi="Courier New" w:cs="Courier New" w:hint="default"/>
+      </w:rPr>
+    </w:lvl>
+    <w:lvl w:ilvl="2" w:tplc="100C0005" w:tentative="1">
+      <w:start w:val="1"/>
+      <w:numFmt w:val="bullet"/>
+      <w:lvlText w:val=""/>
+      <w:lvlJc w:val="left"/>
+      <w:pPr>
+        <w:ind w:left="2160" w:hanging="360"/>
+      </w:pPr>
+      <w:rPr>
+        <w:rFonts w:ascii="Wingdings" w:hAnsi="Wingdings" w:hint="default"/>
+      </w:rPr>
+    </w:lvl>
+    <w:lvl w:ilvl="3" w:tplc="100C0001" w:tentative="1">
+      <w:start w:val="1"/>
+      <w:numFmt w:val="bullet"/>
+      <w:lvlText w:val=""/>
+      <w:lvlJc w:val="left"/>
+      <w:pPr>
+        <w:ind w:left="2880" w:hanging="360"/>
+      </w:pPr>
+      <w:rPr>
+        <w:rFonts w:ascii="Symbol" w:hAnsi="Symbol" w:hint="default"/>
+      </w:rPr>
+    </w:lvl>
+    <w:lvl w:ilvl="4" w:tplc="100C0003" w:tentative="1">
+      <w:start w:val="1"/>
+      <w:numFmt w:val="bullet"/>
+      <w:lvlText w:val="o"/>
+      <w:lvlJc w:val="left"/>
+      <w:pPr>
+        <w:ind w:left="3600" w:hanging="360"/>
+      </w:pPr>
+      <w:rPr>
+        <w:rFonts w:ascii="Courier New" w:hAnsi="Courier New" w:cs="Courier New" w:hint="default"/>
+      </w:rPr>
+    </w:lvl>
+    <w:lvl w:ilvl="5" w:tplc="100C0005" w:tentative="1">
+      <w:start w:val="1"/>
+      <w:numFmt w:val="bullet"/>
+      <w:lvlText w:val=""/>
+      <w:lvlJc w:val="left"/>
+      <w:pPr>
+        <w:ind w:left="4320" w:hanging="360"/>
+      </w:pPr>
+      <w:rPr>
+        <w:rFonts w:ascii="Wingdings" w:hAnsi="Wingdings" w:hint="default"/>
+      </w:rPr>
+    </w:lvl>
+    <w:lvl w:ilvl="6" w:tplc="100C0001" w:tentative="1">
+      <w:start w:val="1"/>
+      <w:numFmt w:val="bullet"/>
+      <w:lvlText w:val=""/>
+      <w:lvlJc w:val="left"/>
+      <w:pPr>
+        <w:ind w:left="5040" w:hanging="360"/>
+      </w:pPr>
+      <w:rPr>
+        <w:rFonts w:ascii="Symbol" w:hAnsi="Symbol" w:hint="default"/>
+      </w:rPr>
+    </w:lvl>
+    <w:lvl w:ilvl="7" w:tplc="100C0003" w:tentative="1">
+      <w:start w:val="1"/>
+      <w:numFmt w:val="bullet"/>
+      <w:lvlText w:val="o"/>
+      <w:lvlJc w:val="left"/>
+      <w:pPr>
+        <w:ind w:left="5760" w:hanging="360"/>
+      </w:pPr>
+      <w:rPr>
+        <w:rFonts w:ascii="Courier New" w:hAnsi="Courier New" w:cs="Courier New" w:hint="default"/>
+      </w:rPr>
+    </w:lvl>
+    <w:lvl w:ilvl="8" w:tplc="100C0005" w:tentative="1">
+      <w:start w:val="1"/>
+      <w:numFmt w:val="bullet"/>
+      <w:lvlText w:val=""/>
+      <w:lvlJc w:val="left"/>
+      <w:pPr>
+        <w:ind w:left="6480" w:hanging="360"/>
+      </w:pPr>
+      <w:rPr>
+        <w:rFonts w:ascii="Wingdings" w:hAnsi="Wingdings" w:hint="default"/>
+      </w:rPr>
+    </w:lvl>
+  </w:abstractNum>
+  <w:abstractNum w:abstractNumId="2" w15:restartNumberingAfterBreak="0">
     <w:nsid w:val="0A2C5985"/>
     <w:multiLevelType w:val="multilevel"/>
     <w:tmpl w:val="0016C786"/>
@@ -1381,7 +1965,7 @@
       </w:rPr>
     </w:lvl>
   </w:abstractNum>
-  <w:abstractNum w:abstractNumId="2" w15:restartNumberingAfterBreak="0">
+  <w:abstractNum w:abstractNumId="3" w15:restartNumberingAfterBreak="0">
     <w:nsid w:val="22584545"/>
     <w:multiLevelType w:val="multilevel"/>
     <w:tmpl w:val="3976AE88"/>
@@ -1494,7 +2078,7 @@
       </w:rPr>
     </w:lvl>
   </w:abstractNum>
-  <w:abstractNum w:abstractNumId="3" w15:restartNumberingAfterBreak="0">
+  <w:abstractNum w:abstractNumId="4" w15:restartNumberingAfterBreak="0">
     <w:nsid w:val="23F47670"/>
     <w:multiLevelType w:val="multilevel"/>
     <w:tmpl w:val="E38E74D0"/>
@@ -1607,7 +2191,120 @@
       </w:rPr>
     </w:lvl>
   </w:abstractNum>
-  <w:abstractNum w:abstractNumId="4" w15:restartNumberingAfterBreak="0">
+  <w:abstractNum w:abstractNumId="5" w15:restartNumberingAfterBreak="0">
+    <w:nsid w:val="3D2A22F1"/>
+    <w:multiLevelType w:val="hybridMultilevel"/>
+    <w:tmpl w:val="6A0847FC"/>
+    <w:lvl w:ilvl="0" w:tplc="100C0001">
+      <w:start w:val="1"/>
+      <w:numFmt w:val="bullet"/>
+      <w:lvlText w:val=""/>
+      <w:lvlJc w:val="left"/>
+      <w:pPr>
+        <w:ind w:left="720" w:hanging="360"/>
+      </w:pPr>
+      <w:rPr>
+        <w:rFonts w:ascii="Symbol" w:hAnsi="Symbol" w:hint="default"/>
+      </w:rPr>
+    </w:lvl>
+    <w:lvl w:ilvl="1" w:tplc="100C0003" w:tentative="1">
+      <w:start w:val="1"/>
+      <w:numFmt w:val="bullet"/>
+      <w:lvlText w:val="o"/>
+      <w:lvlJc w:val="left"/>
+      <w:pPr>
+        <w:ind w:left="1440" w:hanging="360"/>
+      </w:pPr>
+      <w:rPr>
+        <w:rFonts w:ascii="Courier New" w:hAnsi="Courier New" w:cs="Courier New" w:hint="default"/>
+      </w:rPr>
+    </w:lvl>
+    <w:lvl w:ilvl="2" w:tplc="100C0005" w:tentative="1">
+      <w:start w:val="1"/>
+      <w:numFmt w:val="bullet"/>
+      <w:lvlText w:val=""/>
+      <w:lvlJc w:val="left"/>
+      <w:pPr>
+        <w:ind w:left="2160" w:hanging="360"/>
+      </w:pPr>
+      <w:rPr>
+        <w:rFonts w:ascii="Wingdings" w:hAnsi="Wingdings" w:hint="default"/>
+      </w:rPr>
+    </w:lvl>
+    <w:lvl w:ilvl="3" w:tplc="100C0001" w:tentative="1">
+      <w:start w:val="1"/>
+      <w:numFmt w:val="bullet"/>
+      <w:lvlText w:val=""/>
+      <w:lvlJc w:val="left"/>
+      <w:pPr>
+        <w:ind w:left="2880" w:hanging="360"/>
+      </w:pPr>
+      <w:rPr>
+        <w:rFonts w:ascii="Symbol" w:hAnsi="Symbol" w:hint="default"/>
+      </w:rPr>
+    </w:lvl>
+    <w:lvl w:ilvl="4" w:tplc="100C0003" w:tentative="1">
+      <w:start w:val="1"/>
+      <w:numFmt w:val="bullet"/>
+      <w:lvlText w:val="o"/>
+      <w:lvlJc w:val="left"/>
+      <w:pPr>
+        <w:ind w:left="3600" w:hanging="360"/>
+      </w:pPr>
+      <w:rPr>
+        <w:rFonts w:ascii="Courier New" w:hAnsi="Courier New" w:cs="Courier New" w:hint="default"/>
+      </w:rPr>
+    </w:lvl>
+    <w:lvl w:ilvl="5" w:tplc="100C0005" w:tentative="1">
+      <w:start w:val="1"/>
+      <w:numFmt w:val="bullet"/>
+      <w:lvlText w:val=""/>
+      <w:lvlJc w:val="left"/>
+      <w:pPr>
+        <w:ind w:left="4320" w:hanging="360"/>
+      </w:pPr>
+      <w:rPr>
+        <w:rFonts w:ascii="Wingdings" w:hAnsi="Wingdings" w:hint="default"/>
+      </w:rPr>
+    </w:lvl>
+    <w:lvl w:ilvl="6" w:tplc="100C0001" w:tentative="1">
+      <w:start w:val="1"/>
+      <w:numFmt w:val="bullet"/>
+      <w:lvlText w:val=""/>
+      <w:lvlJc w:val="left"/>
+      <w:pPr>
+        <w:ind w:left="5040" w:hanging="360"/>
+      </w:pPr>
+      <w:rPr>
+        <w:rFonts w:ascii="Symbol" w:hAnsi="Symbol" w:hint="default"/>
+      </w:rPr>
+    </w:lvl>
+    <w:lvl w:ilvl="7" w:tplc="100C0003" w:tentative="1">
+      <w:start w:val="1"/>
+      <w:numFmt w:val="bullet"/>
+      <w:lvlText w:val="o"/>
+      <w:lvlJc w:val="left"/>
+      <w:pPr>
+        <w:ind w:left="5760" w:hanging="360"/>
+      </w:pPr>
+      <w:rPr>
+        <w:rFonts w:ascii="Courier New" w:hAnsi="Courier New" w:cs="Courier New" w:hint="default"/>
+      </w:rPr>
+    </w:lvl>
+    <w:lvl w:ilvl="8" w:tplc="100C0005" w:tentative="1">
+      <w:start w:val="1"/>
+      <w:numFmt w:val="bullet"/>
+      <w:lvlText w:val=""/>
+      <w:lvlJc w:val="left"/>
+      <w:pPr>
+        <w:ind w:left="6480" w:hanging="360"/>
+      </w:pPr>
+      <w:rPr>
+        <w:rFonts w:ascii="Wingdings" w:hAnsi="Wingdings" w:hint="default"/>
+      </w:rPr>
+    </w:lvl>
+  </w:abstractNum>
+  <w:abstractNum w:abstractNumId="6" w15:restartNumberingAfterBreak="0">
     <w:nsid w:val="68A37522"/>
     <w:multiLevelType w:val="multilevel"/>
     <w:tmpl w:val="E8129E6C"/>
@@ -1721,19 +2418,25 @@
     </w:lvl>
   </w:abstractNum>
   <w:num w:numId="1" w16cid:durableId="166215423">
-    <w:abstractNumId w:val="2"/>
+    <w:abstractNumId w:val="3"/>
   </w:num>
   <w:num w:numId="2" w16cid:durableId="367335668">
     <w:abstractNumId w:val="0"/>
   </w:num>
   <w:num w:numId="3" w16cid:durableId="817653544">
+    <w:abstractNumId w:val="2"/>
+  </w:num>
+  <w:num w:numId="4" w16cid:durableId="516775905">
+    <w:abstractNumId w:val="4"/>
+  </w:num>
+  <w:num w:numId="5" w16cid:durableId="1127549711">
+    <w:abstractNumId w:val="6"/>
+  </w:num>
+  <w:num w:numId="6" w16cid:durableId="1136802222">
     <w:abstractNumId w:val="1"/>
   </w:num>
-  <w:num w:numId="4" w16cid:durableId="516775905">
-    <w:abstractNumId w:val="3"/>
-  </w:num>
-  <w:num w:numId="5" w16cid:durableId="1127549711">
-    <w:abstractNumId w:val="4"/>
+  <w:num w:numId="7" w16cid:durableId="408120118">
+    <w:abstractNumId w:val="5"/>
   </w:num>
 </w:numbering>
 </file>
@@ -2307,14 +3010,17 @@
     <w:next w:val="Normal"/>
     <w:uiPriority w:val="10"/>
     <w:qFormat/>
+    <w:rsid w:val="00F061EB"/>
     <w:pPr>
       <w:keepNext/>
       <w:keepLines/>
       <w:spacing w:before="480" w:after="120"/>
     </w:pPr>
     <w:rPr>
+      <w:rFonts w:asciiTheme="majorHAnsi" w:hAnsiTheme="majorHAnsi"/>
       <w:b/>
-      <w:sz w:val="72"/>
+      <w:color w:val="C00000"/>
+      <w:sz w:val="52"/>
       <w:szCs w:val="72"/>
     </w:rPr>
   </w:style>

</xml_diff>